<commit_message>
Replace HU-MID-TRN-002- Consultar Transacciones generales.docx
</commit_message>
<xml_diff>
--- a/6- Ingenieria de producto/6.1 - Análisis/03- Historias de Usuario/Historias de Usuarios/HU-MID-TRN-002- Consultar Transacciones generales.docx
+++ b/6- Ingenieria de producto/6.1 - Análisis/03- Historias de Usuario/Historias de Usuarios/HU-MID-TRN-002- Consultar Transacciones generales.docx
@@ -1,6 +1,6 @@
 
 <file path=word/document.xml><?xml version="1.0" encoding="utf-8"?>
-<w:document xmlns:wpc="http://schemas.microsoft.com/office/word/2010/wordprocessingCanvas" xmlns:cx="http://schemas.microsoft.com/office/drawing/2014/chartex" xmlns:cx1="http://schemas.microsoft.com/office/drawing/2015/9/8/chartex" xmlns:cx2="http://schemas.microsoft.com/office/drawing/2015/10/21/chartex" xmlns:cx3="http://schemas.microsoft.com/office/drawing/2016/5/9/chartex" xmlns:cx4="http://schemas.microsoft.com/office/drawing/2016/5/10/chartex" xmlns:cx5="http://schemas.microsoft.com/office/drawing/2016/5/11/chartex" xmlns:cx6="http://schemas.microsoft.com/office/drawing/2016/5/12/chartex" xmlns:cx7="http://schemas.microsoft.com/office/drawing/2016/5/13/chartex" xmlns:cx8="http://schemas.microsoft.com/office/drawing/2016/5/14/chartex" xmlns:mc="http://schemas.openxmlformats.org/markup-compatibility/2006" xmlns:aink="http://schemas.microsoft.com/office/drawing/2016/ink" xmlns:am3d="http://schemas.microsoft.com/office/drawing/2017/model3d" xmlns:o="urn:schemas-microsoft-com:office:office" xmlns:oel="http://schemas.microsoft.com/office/2019/extlst" xmlns:r="http://schemas.openxmlformats.org/officeDocument/2006/relationships" xmlns:m="http://schemas.openxmlformats.org/officeDocument/2006/math" xmlns:v="urn:schemas-microsoft-com:vml" xmlns:wp14="http://schemas.microsoft.com/office/word/2010/wordprocessingDrawing" xmlns:wp="http://schemas.openxmlformats.org/drawingml/2006/wordprocessingDrawing" xmlns:w10="urn:schemas-microsoft-com:office:word" xmlns:w="http://schemas.openxmlformats.org/wordprocessingml/2006/main" xmlns:w14="http://schemas.microsoft.com/office/word/2010/wordml" xmlns:w15="http://schemas.microsoft.com/office/word/2012/wordml" xmlns:w16cex="http://schemas.microsoft.com/office/word/2018/wordml/cex" xmlns:w16cid="http://schemas.microsoft.com/office/word/2016/wordml/cid" xmlns:w16="http://schemas.microsoft.com/office/word/2018/wordml" xmlns:w16du="http://schemas.microsoft.com/office/word/2023/wordml/word16du" xmlns:w16sdtdh="http://schemas.microsoft.com/office/word/2020/wordml/sdtdatahash" xmlns:w16se="http://schemas.microsoft.com/office/word/2015/wordml/symex" xmlns:wpg="http://schemas.microsoft.com/office/word/2010/wordprocessingGroup" xmlns:wpi="http://schemas.microsoft.com/office/word/2010/wordprocessingInk" xmlns:wne="http://schemas.microsoft.com/office/word/2006/wordml" xmlns:wps="http://schemas.microsoft.com/office/word/2010/wordprocessingShape" mc:Ignorable="w14 w15 w16se w16cid w16 w16cex w16sdtdh wp14">
+<w:document xmlns:wpc="http://schemas.microsoft.com/office/word/2010/wordprocessingCanvas" xmlns:cx="http://schemas.microsoft.com/office/drawing/2014/chartex" xmlns:mc="http://schemas.openxmlformats.org/markup-compatibility/2006" xmlns:o="urn:schemas-microsoft-com:office:office" xmlns:r="http://schemas.openxmlformats.org/officeDocument/2006/relationships" xmlns:m="http://schemas.openxmlformats.org/officeDocument/2006/math" xmlns:v="urn:schemas-microsoft-com:vml" xmlns:wp14="http://schemas.microsoft.com/office/word/2010/wordprocessingDrawing" xmlns:wp="http://schemas.openxmlformats.org/drawingml/2006/wordprocessingDrawing" xmlns:w10="urn:schemas-microsoft-com:office:word" xmlns:w="http://schemas.openxmlformats.org/wordprocessingml/2006/main" xmlns:w14="http://schemas.microsoft.com/office/word/2010/wordml" xmlns:w15="http://schemas.microsoft.com/office/word/2012/wordml" xmlns:w16se="http://schemas.microsoft.com/office/word/2015/wordml/symex" xmlns:wpg="http://schemas.microsoft.com/office/word/2010/wordprocessingGroup" xmlns:wpi="http://schemas.microsoft.com/office/word/2010/wordprocessingInk" xmlns:wne="http://schemas.microsoft.com/office/word/2006/wordml" xmlns:wps="http://schemas.microsoft.com/office/word/2010/wordprocessingShape" mc:Ignorable="w14 w15 w16se wp14">
   <w:body>
     <w:p>
       <w:pPr>
@@ -42,7 +42,7 @@
           <w:sz w:val="40"/>
           <w:szCs w:val="40"/>
         </w:rPr>
-        <w:t>TRN</w:t>
+        <w:t>TRA</w:t>
       </w:r>
       <w:r>
         <w:rPr>
@@ -78,7 +78,7 @@
           <w:sz w:val="40"/>
           <w:szCs w:val="40"/>
         </w:rPr>
-        <w:t>2</w:t>
+        <w:t>3</w:t>
       </w:r>
       <w:r>
         <w:rPr>
@@ -236,13 +236,7 @@
               <w:t xml:space="preserve"> para el sistema “Módulo Integral de Descuentos y cuenta corrientes” de la Caja de Jubilaciones, pensiones y retiros de Córdoba</w:t>
             </w:r>
             <w:r>
-              <w:t xml:space="preserve"> para tener la información d</w:t>
-            </w:r>
-            <w:r>
-              <w:t>e</w:t>
-            </w:r>
-            <w:r>
-              <w:t xml:space="preserve"> las</w:t>
+              <w:t xml:space="preserve"> para tener la información de todas las</w:t>
             </w:r>
             <w:r>
               <w:t xml:space="preserve"> transacciones/operaciones por las cuales </w:t>
@@ -368,6 +362,12 @@
         </w:rPr>
         <w:t>Código de transacción</w:t>
       </w:r>
+      <w:r>
+        <w:rPr>
+          <w:rFonts w:cs="Arial"/>
+        </w:rPr>
+        <w:t xml:space="preserve"> general</w:t>
+      </w:r>
     </w:p>
     <w:p>
       <w:pPr>
@@ -404,7 +404,7 @@
         <w:rPr>
           <w:rFonts w:cs="Arial"/>
         </w:rPr>
-        <w:t>Ley o voluntario</w:t>
+        <w:t>Descuento</w:t>
       </w:r>
     </w:p>
     <w:p>
@@ -492,7 +492,10 @@
         <w:t xml:space="preserve"> Visualizar</w:t>
       </w:r>
       <w:r>
-        <w:t xml:space="preserve"> (los datos a consultar son los mismos que se detallan en la HU-</w:t>
+        <w:t xml:space="preserve"> (los datos a consultar son los mismos que</w:t>
+      </w:r>
+      <w:r>
+        <w:t xml:space="preserve"> se detallan en la HU-</w:t>
       </w:r>
       <w:r>
         <w:tab/>
@@ -502,7 +505,10 @@
       </w:r>
       <w:r>
         <w:tab/>
-        <w:t>MID-TRN-001- Registrar Transacciones Generales).</w:t>
+        <w:t>MID-TRA</w:t>
+      </w:r>
+      <w:r>
+        <w:t>-001- Registrar Transacciones Generales).</w:t>
       </w:r>
     </w:p>
     <w:p>
@@ -823,16 +829,14 @@
               </w:rPr>
               <w:t xml:space="preserve">ra consultar una </w:t>
             </w:r>
-            <w:proofErr w:type="spellStart"/>
             <w:r>
               <w:rPr>
                 <w:rFonts w:ascii="Arial" w:hAnsi="Arial" w:cs="Arial"/>
                 <w:color w:val="202124"/>
                 <w:shd w:val="clear" w:color="auto" w:fill="FFFFFF"/>
               </w:rPr>
-              <w:t>Transaccion</w:t>
-            </w:r>
-            <w:proofErr w:type="spellEnd"/>
+              <w:t>Transacción</w:t>
+            </w:r>
             <w:r>
               <w:rPr>
                 <w:rFonts w:ascii="Arial" w:hAnsi="Arial" w:cs="Arial"/>
@@ -870,9 +874,43 @@
               <w:spacing w:line="360" w:lineRule="auto"/>
               <w:ind w:left="477"/>
               <w:rPr>
-                <w:rFonts w:ascii="Trebuchet MS" w:hAnsi="Trebuchet MS" w:cs="Arial"/>
-              </w:rPr>
-            </w:pPr>
+                <w:rFonts w:ascii="Arial" w:hAnsi="Arial" w:cs="Arial"/>
+                <w:color w:val="202124"/>
+                <w:shd w:val="clear" w:color="auto" w:fill="FFFFFF"/>
+              </w:rPr>
+            </w:pPr>
+            <w:r>
+              <w:rPr>
+                <w:rFonts w:ascii="Arial" w:hAnsi="Arial" w:cs="Arial"/>
+                <w:color w:val="202124"/>
+                <w:shd w:val="clear" w:color="auto" w:fill="FFFFFF"/>
+              </w:rPr>
+              <w:t>Los campos que se pueden consultar</w:t>
+            </w:r>
+            <w:r>
+              <w:rPr>
+                <w:rFonts w:ascii="Arial" w:hAnsi="Arial" w:cs="Arial"/>
+                <w:color w:val="202124"/>
+                <w:shd w:val="clear" w:color="auto" w:fill="FFFFFF"/>
+              </w:rPr>
+              <w:t xml:space="preserve"> son: tipo de transacción, código de transacción, nombre de la transacción, </w:t>
+            </w:r>
+            <w:r>
+              <w:rPr>
+                <w:rFonts w:ascii="Arial" w:hAnsi="Arial" w:cs="Arial"/>
+                <w:color w:val="202124"/>
+                <w:shd w:val="clear" w:color="auto" w:fill="FFFFFF"/>
+              </w:rPr>
+              <w:t>descuento</w:t>
+            </w:r>
+            <w:r>
+              <w:rPr>
+                <w:rFonts w:ascii="Arial" w:hAnsi="Arial" w:cs="Arial"/>
+                <w:color w:val="202124"/>
+                <w:shd w:val="clear" w:color="auto" w:fill="FFFFFF"/>
+              </w:rPr>
+              <w:t>,</w:t>
+            </w:r>
           </w:p>
         </w:tc>
       </w:tr>
@@ -1089,16 +1127,36 @@
           <w:lang w:val="es-AR" w:eastAsia="es-AR"/>
         </w:rPr>
       </w:pPr>
+    </w:p>
+    <w:p>
+      <w:pPr>
+        <w:spacing w:line="360" w:lineRule="auto"/>
+        <w:ind w:firstLine="0"/>
+        <w:rPr>
+          <w:noProof/>
+          <w:lang w:val="es-AR" w:eastAsia="es-AR"/>
+        </w:rPr>
+      </w:pPr>
+    </w:p>
+    <w:p>
+      <w:pPr>
+        <w:spacing w:line="360" w:lineRule="auto"/>
+        <w:ind w:firstLine="0"/>
+        <w:rPr>
+          <w:noProof/>
+          <w:lang w:val="es-AR" w:eastAsia="es-AR"/>
+        </w:rPr>
+      </w:pPr>
       <w:r>
         <w:rPr>
           <w:noProof/>
           <w:lang w:val="en-US" w:eastAsia="en-US"/>
         </w:rPr>
         <w:drawing>
-          <wp:inline distT="0" distB="0" distL="0" distR="0" wp14:anchorId="26432410" wp14:editId="201140D6">
-            <wp:extent cx="5362575" cy="2234406"/>
+          <wp:inline distT="0" distB="0" distL="0" distR="0" wp14:anchorId="26B97780" wp14:editId="2489C787">
+            <wp:extent cx="5400040" cy="4808220"/>
             <wp:effectExtent l="0" t="0" r="0" b="0"/>
-            <wp:docPr id="1197754778" name="Imagen 1" descr="Interfaz de usuario gráfica, Aplicación, Sitio web&#10;&#10;Descripción generada automáticamente"/>
+            <wp:docPr id="16" name="Imagen 16"/>
             <wp:cNvGraphicFramePr>
               <a:graphicFrameLocks xmlns:a="http://schemas.openxmlformats.org/drawingml/2006/main" noChangeAspect="1"/>
             </wp:cNvGraphicFramePr>
@@ -1106,30 +1164,23 @@
               <a:graphicData uri="http://schemas.openxmlformats.org/drawingml/2006/picture">
                 <pic:pic xmlns:pic="http://schemas.openxmlformats.org/drawingml/2006/picture">
                   <pic:nvPicPr>
-                    <pic:cNvPr id="1197754778" name="Imagen 1" descr="Interfaz de usuario gráfica, Aplicación, Sitio web&#10;&#10;Descripción generada automáticamente"/>
+                    <pic:cNvPr id="1" name=""/>
                     <pic:cNvPicPr/>
                   </pic:nvPicPr>
-                  <pic:blipFill rotWithShape="1">
+                  <pic:blipFill>
                     <a:blip r:embed="rId10"/>
-                    <a:srcRect l="5644" t="17883" r="7573" b="17800"/>
-                    <a:stretch/>
+                    <a:stretch>
+                      <a:fillRect/>
+                    </a:stretch>
                   </pic:blipFill>
-                  <pic:spPr bwMode="auto">
+                  <pic:spPr>
                     <a:xfrm>
                       <a:off x="0" y="0"/>
-                      <a:ext cx="5366723" cy="2236134"/>
+                      <a:ext cx="5400040" cy="4808220"/>
                     </a:xfrm>
                     <a:prstGeom prst="rect">
                       <a:avLst/>
                     </a:prstGeom>
-                    <a:ln>
-                      <a:noFill/>
-                    </a:ln>
-                    <a:extLst>
-                      <a:ext uri="{53640926-AAD7-44D8-BBD7-CCE9431645EC}">
-                        <a14:shadowObscured xmlns:a14="http://schemas.microsoft.com/office/drawing/2010/main"/>
-                      </a:ext>
-                    </a:extLst>
                   </pic:spPr>
                 </pic:pic>
               </a:graphicData>
@@ -1157,16 +1208,163 @@
           <w:lang w:val="es-AR" w:eastAsia="es-AR"/>
         </w:rPr>
       </w:pPr>
+    </w:p>
+    <w:p>
+      <w:pPr>
+        <w:spacing w:line="360" w:lineRule="auto"/>
+        <w:ind w:firstLine="0"/>
+        <w:rPr>
+          <w:noProof/>
+          <w:lang w:val="es-AR" w:eastAsia="es-AR"/>
+        </w:rPr>
+      </w:pPr>
+    </w:p>
+    <w:p>
+      <w:pPr>
+        <w:spacing w:line="360" w:lineRule="auto"/>
+        <w:ind w:firstLine="0"/>
+        <w:rPr>
+          <w:noProof/>
+          <w:lang w:val="es-AR" w:eastAsia="es-AR"/>
+        </w:rPr>
+      </w:pPr>
+    </w:p>
+    <w:p>
+      <w:pPr>
+        <w:spacing w:line="360" w:lineRule="auto"/>
+        <w:ind w:firstLine="0"/>
+        <w:rPr>
+          <w:noProof/>
+          <w:lang w:val="es-AR" w:eastAsia="es-AR"/>
+        </w:rPr>
+      </w:pPr>
+    </w:p>
+    <w:p>
+      <w:pPr>
+        <w:spacing w:line="360" w:lineRule="auto"/>
+        <w:ind w:firstLine="0"/>
+        <w:rPr>
+          <w:noProof/>
+          <w:lang w:val="es-AR" w:eastAsia="es-AR"/>
+        </w:rPr>
+      </w:pPr>
+    </w:p>
+    <w:p>
+      <w:pPr>
+        <w:spacing w:line="360" w:lineRule="auto"/>
+        <w:ind w:firstLine="0"/>
+        <w:rPr>
+          <w:noProof/>
+          <w:lang w:val="es-AR" w:eastAsia="es-AR"/>
+        </w:rPr>
+      </w:pPr>
+    </w:p>
+    <w:p>
+      <w:pPr>
+        <w:spacing w:line="360" w:lineRule="auto"/>
+        <w:ind w:firstLine="0"/>
+        <w:rPr>
+          <w:noProof/>
+          <w:lang w:val="es-AR" w:eastAsia="es-AR"/>
+        </w:rPr>
+      </w:pPr>
+    </w:p>
+    <w:p>
+      <w:pPr>
+        <w:spacing w:line="360" w:lineRule="auto"/>
+        <w:ind w:firstLine="0"/>
+        <w:rPr>
+          <w:b/>
+          <w:noProof/>
+          <w:sz w:val="28"/>
+          <w:szCs w:val="28"/>
+          <w:u w:val="single"/>
+          <w:lang w:val="es-AR" w:eastAsia="es-AR"/>
+        </w:rPr>
+      </w:pPr>
+      <w:r>
+        <w:rPr>
+          <w:b/>
+          <w:noProof/>
+          <w:sz w:val="28"/>
+          <w:szCs w:val="28"/>
+          <w:u w:val="single"/>
+          <w:lang w:val="es-AR" w:eastAsia="es-AR"/>
+        </w:rPr>
+        <w:lastRenderedPageBreak/>
+        <w:t xml:space="preserve">Consulta </w:t>
+      </w:r>
+      <w:r>
+        <w:rPr>
+          <w:b/>
+          <w:noProof/>
+          <w:sz w:val="28"/>
+          <w:szCs w:val="28"/>
+          <w:u w:val="single"/>
+          <w:lang w:val="es-AR" w:eastAsia="es-AR"/>
+        </w:rPr>
+        <w:t xml:space="preserve">de </w:t>
+      </w:r>
+      <w:r>
+        <w:rPr>
+          <w:b/>
+          <w:noProof/>
+          <w:sz w:val="28"/>
+          <w:szCs w:val="28"/>
+          <w:u w:val="single"/>
+          <w:lang w:val="es-AR" w:eastAsia="es-AR"/>
+        </w:rPr>
+        <w:t>Transacción</w:t>
+      </w:r>
+      <w:r>
+        <w:rPr>
+          <w:b/>
+          <w:noProof/>
+          <w:sz w:val="28"/>
+          <w:szCs w:val="28"/>
+          <w:u w:val="single"/>
+          <w:lang w:val="es-AR" w:eastAsia="es-AR"/>
+        </w:rPr>
+        <w:t>:</w:t>
+      </w:r>
+    </w:p>
+    <w:p>
+      <w:pPr>
+        <w:spacing w:line="360" w:lineRule="auto"/>
+        <w:ind w:firstLine="0"/>
+        <w:rPr>
+          <w:noProof/>
+          <w:lang w:val="es-AR" w:eastAsia="es-AR"/>
+        </w:rPr>
+      </w:pPr>
+    </w:p>
+    <w:p>
+      <w:pPr>
+        <w:spacing w:line="360" w:lineRule="auto"/>
+        <w:ind w:firstLine="0"/>
+        <w:rPr>
+          <w:noProof/>
+          <w:lang w:val="es-AR" w:eastAsia="es-AR"/>
+        </w:rPr>
+      </w:pPr>
       <w:r>
         <w:rPr>
           <w:noProof/>
           <w:lang w:val="en-US" w:eastAsia="en-US"/>
         </w:rPr>
         <w:drawing>
-          <wp:inline distT="0" distB="0" distL="0" distR="0" wp14:anchorId="5F148085" wp14:editId="311FBDD3">
-            <wp:extent cx="5448300" cy="2406040"/>
+          <wp:anchor distT="0" distB="0" distL="114300" distR="114300" simplePos="0" relativeHeight="251658240" behindDoc="0" locked="0" layoutInCell="1" allowOverlap="1" wp14:anchorId="7127F683" wp14:editId="0ED87DE6">
+            <wp:simplePos x="0" y="0"/>
+            <wp:positionH relativeFrom="column">
+              <wp:posOffset>32385</wp:posOffset>
+            </wp:positionH>
+            <wp:positionV relativeFrom="paragraph">
+              <wp:posOffset>2840355</wp:posOffset>
+            </wp:positionV>
+            <wp:extent cx="5400040" cy="2670810"/>
             <wp:effectExtent l="0" t="0" r="0" b="0"/>
-            <wp:docPr id="1946909950" name="Imagen 1" descr="Tabla&#10;&#10;Descripción generada automáticamente"/>
+            <wp:wrapSquare wrapText="bothSides"/>
+            <wp:docPr id="18" name="Imagen 18"/>
             <wp:cNvGraphicFramePr>
               <a:graphicFrameLocks xmlns:a="http://schemas.openxmlformats.org/drawingml/2006/main" noChangeAspect="1"/>
             </wp:cNvGraphicFramePr>
@@ -1174,30 +1372,76 @@
               <a:graphicData uri="http://schemas.openxmlformats.org/drawingml/2006/picture">
                 <pic:pic xmlns:pic="http://schemas.openxmlformats.org/drawingml/2006/picture">
                   <pic:nvPicPr>
-                    <pic:cNvPr id="1946909950" name="Imagen 1" descr="Tabla&#10;&#10;Descripción generada automáticamente"/>
+                    <pic:cNvPr id="1" name=""/>
                     <pic:cNvPicPr/>
                   </pic:nvPicPr>
-                  <pic:blipFill rotWithShape="1">
-                    <a:blip r:embed="rId11"/>
-                    <a:srcRect l="4939" t="19139" b="6191"/>
-                    <a:stretch/>
+                  <pic:blipFill>
+                    <a:blip r:embed="rId11">
+                      <a:extLst>
+                        <a:ext uri="{28A0092B-C50C-407E-A947-70E740481C1C}">
+                          <a14:useLocalDpi xmlns:a14="http://schemas.microsoft.com/office/drawing/2010/main" val="0"/>
+                        </a:ext>
+                      </a:extLst>
+                    </a:blip>
+                    <a:stretch>
+                      <a:fillRect/>
+                    </a:stretch>
                   </pic:blipFill>
-                  <pic:spPr bwMode="auto">
+                  <pic:spPr>
                     <a:xfrm>
                       <a:off x="0" y="0"/>
-                      <a:ext cx="5454962" cy="2408982"/>
+                      <a:ext cx="5400040" cy="2670810"/>
                     </a:xfrm>
                     <a:prstGeom prst="rect">
                       <a:avLst/>
                     </a:prstGeom>
-                    <a:ln>
-                      <a:noFill/>
-                    </a:ln>
-                    <a:extLst>
-                      <a:ext uri="{53640926-AAD7-44D8-BBD7-CCE9431645EC}">
-                        <a14:shadowObscured xmlns:a14="http://schemas.microsoft.com/office/drawing/2010/main"/>
-                      </a:ext>
-                    </a:extLst>
+                  </pic:spPr>
+                </pic:pic>
+              </a:graphicData>
+            </a:graphic>
+            <wp14:sizeRelH relativeFrom="page">
+              <wp14:pctWidth>0</wp14:pctWidth>
+            </wp14:sizeRelH>
+            <wp14:sizeRelV relativeFrom="page">
+              <wp14:pctHeight>0</wp14:pctHeight>
+            </wp14:sizeRelV>
+          </wp:anchor>
+        </w:drawing>
+      </w:r>
+      <w:r>
+        <w:rPr>
+          <w:noProof/>
+          <w:lang w:val="en-US" w:eastAsia="en-US"/>
+        </w:rPr>
+        <w:drawing>
+          <wp:inline distT="0" distB="0" distL="0" distR="0" wp14:anchorId="38B9A105" wp14:editId="1A112EE4">
+            <wp:extent cx="5400040" cy="2731770"/>
+            <wp:effectExtent l="0" t="0" r="0" b="7620"/>
+            <wp:docPr id="17" name="Imagen 17"/>
+            <wp:cNvGraphicFramePr>
+              <a:graphicFrameLocks xmlns:a="http://schemas.openxmlformats.org/drawingml/2006/main" noChangeAspect="1"/>
+            </wp:cNvGraphicFramePr>
+            <a:graphic xmlns:a="http://schemas.openxmlformats.org/drawingml/2006/main">
+              <a:graphicData uri="http://schemas.openxmlformats.org/drawingml/2006/picture">
+                <pic:pic xmlns:pic="http://schemas.openxmlformats.org/drawingml/2006/picture">
+                  <pic:nvPicPr>
+                    <pic:cNvPr id="1" name=""/>
+                    <pic:cNvPicPr/>
+                  </pic:nvPicPr>
+                  <pic:blipFill>
+                    <a:blip r:embed="rId12"/>
+                    <a:stretch>
+                      <a:fillRect/>
+                    </a:stretch>
+                  </pic:blipFill>
+                  <pic:spPr>
+                    <a:xfrm>
+                      <a:off x="0" y="0"/>
+                      <a:ext cx="5400040" cy="2731770"/>
+                    </a:xfrm>
+                    <a:prstGeom prst="rect">
+                      <a:avLst/>
+                    </a:prstGeom>
                   </pic:spPr>
                 </pic:pic>
               </a:graphicData>
@@ -1291,250 +1535,6 @@
         <w:spacing w:line="360" w:lineRule="auto"/>
         <w:ind w:firstLine="0"/>
         <w:rPr>
-          <w:b/>
-          <w:noProof/>
-          <w:sz w:val="28"/>
-          <w:szCs w:val="28"/>
-          <w:u w:val="single"/>
-          <w:lang w:val="es-AR" w:eastAsia="es-AR"/>
-        </w:rPr>
-      </w:pPr>
-      <w:r>
-        <w:rPr>
-          <w:b/>
-          <w:noProof/>
-          <w:sz w:val="28"/>
-          <w:szCs w:val="28"/>
-          <w:u w:val="single"/>
-          <w:lang w:val="es-AR" w:eastAsia="es-AR"/>
-        </w:rPr>
-        <w:t xml:space="preserve">Alta de </w:t>
-      </w:r>
-      <w:r>
-        <w:rPr>
-          <w:b/>
-          <w:noProof/>
-          <w:sz w:val="28"/>
-          <w:szCs w:val="28"/>
-          <w:u w:val="single"/>
-          <w:lang w:val="es-AR" w:eastAsia="es-AR"/>
-        </w:rPr>
-        <w:t>Transacción</w:t>
-      </w:r>
-      <w:r>
-        <w:rPr>
-          <w:b/>
-          <w:noProof/>
-          <w:sz w:val="28"/>
-          <w:szCs w:val="28"/>
-          <w:u w:val="single"/>
-          <w:lang w:val="es-AR" w:eastAsia="es-AR"/>
-        </w:rPr>
-        <w:t>:</w:t>
-      </w:r>
-    </w:p>
-    <w:p>
-      <w:pPr>
-        <w:spacing w:line="360" w:lineRule="auto"/>
-        <w:ind w:firstLine="0"/>
-        <w:rPr>
-          <w:noProof/>
-          <w:lang w:val="es-AR" w:eastAsia="es-AR"/>
-        </w:rPr>
-      </w:pPr>
-    </w:p>
-    <w:p>
-      <w:pPr>
-        <w:spacing w:line="360" w:lineRule="auto"/>
-        <w:ind w:firstLine="0"/>
-        <w:rPr>
-          <w:noProof/>
-          <w:lang w:val="es-AR" w:eastAsia="es-AR"/>
-        </w:rPr>
-      </w:pPr>
-      <w:r>
-        <w:rPr>
-          <w:noProof/>
-          <w:lang w:val="en-US" w:eastAsia="en-US"/>
-        </w:rPr>
-        <w:lastRenderedPageBreak/>
-        <w:drawing>
-          <wp:inline distT="0" distB="0" distL="0" distR="0" wp14:anchorId="3204A3EF" wp14:editId="0827CE91">
-            <wp:extent cx="5200650" cy="1964141"/>
-            <wp:effectExtent l="0" t="0" r="0" b="0"/>
-            <wp:docPr id="1373018225" name="Imagen 1" descr="Interfaz de usuario gráfica, Aplicación&#10;&#10;Descripción generada automáticamente"/>
-            <wp:cNvGraphicFramePr>
-              <a:graphicFrameLocks xmlns:a="http://schemas.openxmlformats.org/drawingml/2006/main" noChangeAspect="1"/>
-            </wp:cNvGraphicFramePr>
-            <a:graphic xmlns:a="http://schemas.openxmlformats.org/drawingml/2006/main">
-              <a:graphicData uri="http://schemas.openxmlformats.org/drawingml/2006/picture">
-                <pic:pic xmlns:pic="http://schemas.openxmlformats.org/drawingml/2006/picture">
-                  <pic:nvPicPr>
-                    <pic:cNvPr id="1373018225" name="Imagen 1" descr="Interfaz de usuario gráfica, Aplicación&#10;&#10;Descripción generada automáticamente"/>
-                    <pic:cNvPicPr/>
-                  </pic:nvPicPr>
-                  <pic:blipFill rotWithShape="1">
-                    <a:blip r:embed="rId12"/>
-                    <a:srcRect l="12875" t="17569" r="12865" b="32546"/>
-                    <a:stretch/>
-                  </pic:blipFill>
-                  <pic:spPr bwMode="auto">
-                    <a:xfrm>
-                      <a:off x="0" y="0"/>
-                      <a:ext cx="5212711" cy="1968696"/>
-                    </a:xfrm>
-                    <a:prstGeom prst="rect">
-                      <a:avLst/>
-                    </a:prstGeom>
-                    <a:ln>
-                      <a:noFill/>
-                    </a:ln>
-                    <a:extLst>
-                      <a:ext uri="{53640926-AAD7-44D8-BBD7-CCE9431645EC}">
-                        <a14:shadowObscured xmlns:a14="http://schemas.microsoft.com/office/drawing/2010/main"/>
-                      </a:ext>
-                    </a:extLst>
-                  </pic:spPr>
-                </pic:pic>
-              </a:graphicData>
-            </a:graphic>
-          </wp:inline>
-        </w:drawing>
-      </w:r>
-    </w:p>
-    <w:p>
-      <w:pPr>
-        <w:spacing w:line="360" w:lineRule="auto"/>
-        <w:ind w:firstLine="0"/>
-        <w:rPr>
-          <w:noProof/>
-          <w:lang w:val="es-AR" w:eastAsia="es-AR"/>
-        </w:rPr>
-      </w:pPr>
-    </w:p>
-    <w:p>
-      <w:pPr>
-        <w:spacing w:line="360" w:lineRule="auto"/>
-        <w:ind w:firstLine="0"/>
-        <w:rPr>
-          <w:noProof/>
-          <w:lang w:val="es-AR" w:eastAsia="es-AR"/>
-        </w:rPr>
-      </w:pPr>
-    </w:p>
-    <w:p>
-      <w:pPr>
-        <w:spacing w:line="360" w:lineRule="auto"/>
-        <w:ind w:firstLine="0"/>
-        <w:rPr>
-          <w:noProof/>
-          <w:lang w:val="es-AR" w:eastAsia="es-AR"/>
-        </w:rPr>
-      </w:pPr>
-      <w:r>
-        <w:rPr>
-          <w:noProof/>
-          <w:lang w:val="en-US" w:eastAsia="en-US"/>
-        </w:rPr>
-        <w:drawing>
-          <wp:inline distT="0" distB="0" distL="0" distR="0" wp14:anchorId="0FEBC23E" wp14:editId="347C0DD7">
-            <wp:extent cx="5314950" cy="2378719"/>
-            <wp:effectExtent l="0" t="0" r="0" b="2540"/>
-            <wp:docPr id="305049129" name="Imagen 1" descr="Interfaz de usuario gráfica, Texto&#10;&#10;Descripción generada automáticamente"/>
-            <wp:cNvGraphicFramePr>
-              <a:graphicFrameLocks xmlns:a="http://schemas.openxmlformats.org/drawingml/2006/main" noChangeAspect="1"/>
-            </wp:cNvGraphicFramePr>
-            <a:graphic xmlns:a="http://schemas.openxmlformats.org/drawingml/2006/main">
-              <a:graphicData uri="http://schemas.openxmlformats.org/drawingml/2006/picture">
-                <pic:pic xmlns:pic="http://schemas.openxmlformats.org/drawingml/2006/picture">
-                  <pic:nvPicPr>
-                    <pic:cNvPr id="305049129" name="Imagen 1" descr="Interfaz de usuario gráfica, Texto&#10;&#10;Descripción generada automáticamente"/>
-                    <pic:cNvPicPr/>
-                  </pic:nvPicPr>
-                  <pic:blipFill rotWithShape="1">
-                    <a:blip r:embed="rId13"/>
-                    <a:srcRect l="13052" t="21022" r="11279" b="18740"/>
-                    <a:stretch/>
-                  </pic:blipFill>
-                  <pic:spPr bwMode="auto">
-                    <a:xfrm>
-                      <a:off x="0" y="0"/>
-                      <a:ext cx="5326365" cy="2383828"/>
-                    </a:xfrm>
-                    <a:prstGeom prst="rect">
-                      <a:avLst/>
-                    </a:prstGeom>
-                    <a:ln>
-                      <a:noFill/>
-                    </a:ln>
-                    <a:extLst>
-                      <a:ext uri="{53640926-AAD7-44D8-BBD7-CCE9431645EC}">
-                        <a14:shadowObscured xmlns:a14="http://schemas.microsoft.com/office/drawing/2010/main"/>
-                      </a:ext>
-                    </a:extLst>
-                  </pic:spPr>
-                </pic:pic>
-              </a:graphicData>
-            </a:graphic>
-          </wp:inline>
-        </w:drawing>
-      </w:r>
-    </w:p>
-    <w:p>
-      <w:pPr>
-        <w:spacing w:line="360" w:lineRule="auto"/>
-        <w:ind w:firstLine="0"/>
-        <w:rPr>
-          <w:noProof/>
-          <w:lang w:val="es-AR" w:eastAsia="es-AR"/>
-        </w:rPr>
-      </w:pPr>
-    </w:p>
-    <w:p>
-      <w:pPr>
-        <w:spacing w:line="360" w:lineRule="auto"/>
-        <w:ind w:firstLine="0"/>
-        <w:rPr>
-          <w:noProof/>
-          <w:lang w:val="es-AR" w:eastAsia="es-AR"/>
-        </w:rPr>
-      </w:pPr>
-    </w:p>
-    <w:p>
-      <w:pPr>
-        <w:spacing w:line="360" w:lineRule="auto"/>
-        <w:ind w:firstLine="0"/>
-        <w:rPr>
-          <w:noProof/>
-          <w:lang w:val="es-AR" w:eastAsia="es-AR"/>
-        </w:rPr>
-      </w:pPr>
-    </w:p>
-    <w:p>
-      <w:pPr>
-        <w:spacing w:line="360" w:lineRule="auto"/>
-        <w:ind w:firstLine="0"/>
-        <w:rPr>
-          <w:noProof/>
-          <w:lang w:val="es-AR" w:eastAsia="es-AR"/>
-        </w:rPr>
-      </w:pPr>
-    </w:p>
-    <w:p>
-      <w:pPr>
-        <w:spacing w:line="360" w:lineRule="auto"/>
-        <w:ind w:firstLine="0"/>
-        <w:rPr>
-          <w:noProof/>
-          <w:lang w:val="es-AR" w:eastAsia="es-AR"/>
-        </w:rPr>
-      </w:pPr>
-    </w:p>
-    <w:p>
-      <w:pPr>
-        <w:spacing w:line="360" w:lineRule="auto"/>
-        <w:ind w:firstLine="0"/>
-        <w:rPr>
           <w:noProof/>
           <w:lang w:val="es-AR" w:eastAsia="es-AR"/>
         </w:rPr>
@@ -1638,9 +1638,9 @@
         <w:tblLook w:val="04A0" w:firstRow="1" w:lastRow="0" w:firstColumn="1" w:lastColumn="0" w:noHBand="0" w:noVBand="1"/>
       </w:tblPr>
       <w:tblGrid>
-        <w:gridCol w:w="3103"/>
-        <w:gridCol w:w="2180"/>
-        <w:gridCol w:w="3211"/>
+        <w:gridCol w:w="3203"/>
+        <w:gridCol w:w="2144"/>
+        <w:gridCol w:w="3147"/>
       </w:tblGrid>
       <w:tr>
         <w:trPr>
@@ -1779,7 +1779,6 @@
               <w:rPr>
                 <w:rFonts w:cs="Arial"/>
               </w:rPr>
-              <w:lastRenderedPageBreak/>
               <w:t>Tipo de transacción</w:t>
             </w:r>
           </w:p>
@@ -1835,6 +1834,12 @@
               <w:rPr>
                 <w:lang w:eastAsia="en-US"/>
               </w:rPr>
+              <w:t xml:space="preserve"> </w:t>
+            </w:r>
+            <w:r>
+              <w:rPr>
+                <w:lang w:eastAsia="en-US"/>
+              </w:rPr>
               <w:t>Agrupador de transacciones según su tipo</w:t>
             </w:r>
           </w:p>
@@ -2049,6 +2054,12 @@
               </w:rPr>
               <w:t>Código Transacción</w:t>
             </w:r>
+            <w:r>
+              <w:rPr>
+                <w:rFonts w:cs="Arial"/>
+              </w:rPr>
+              <w:t xml:space="preserve"> general</w:t>
+            </w:r>
           </w:p>
         </w:tc>
         <w:tc>
@@ -2075,7 +2086,19 @@
               <w:rPr>
                 <w:lang w:eastAsia="en-US"/>
               </w:rPr>
-              <w:t>generar</w:t>
+              <w:t>G</w:t>
+            </w:r>
+            <w:r>
+              <w:rPr>
+                <w:lang w:eastAsia="en-US"/>
+              </w:rPr>
+              <w:t>enerar</w:t>
+            </w:r>
+            <w:r>
+              <w:rPr>
+                <w:lang w:eastAsia="en-US"/>
+              </w:rPr>
+              <w:t xml:space="preserve"> y mostrar al guardar</w:t>
             </w:r>
           </w:p>
         </w:tc>
@@ -2403,7 +2426,19 @@
               <w:rPr>
                 <w:rFonts w:cs="Arial"/>
               </w:rPr>
-              <w:t>Base Descuento</w:t>
+              <w:t>Descuento</w:t>
+            </w:r>
+            <w:r>
+              <w:rPr>
+                <w:rFonts w:cs="Arial"/>
+              </w:rPr>
+              <w:t xml:space="preserve"> </w:t>
+            </w:r>
+            <w:r>
+              <w:rPr>
+                <w:rFonts w:cs="Arial"/>
+              </w:rPr>
+              <w:t>básico</w:t>
             </w:r>
           </w:p>
         </w:tc>
@@ -2666,6 +2701,12 @@
                 <w:rFonts w:cs="Arial"/>
               </w:rPr>
             </w:pPr>
+            <w:r>
+              <w:rPr>
+                <w:rFonts w:cs="Arial"/>
+              </w:rPr>
+              <w:t>Fecha Vigencia desde</w:t>
+            </w:r>
           </w:p>
         </w:tc>
         <w:tc>
@@ -2688,6 +2729,12 @@
                 <w:lang w:eastAsia="en-US"/>
               </w:rPr>
             </w:pPr>
+            <w:r>
+              <w:rPr>
+                <w:lang w:eastAsia="en-US"/>
+              </w:rPr>
+              <w:t>Ingresar</w:t>
+            </w:r>
           </w:p>
         </w:tc>
         <w:tc>
@@ -2709,6 +2756,12 @@
                 <w:lang w:eastAsia="en-US"/>
               </w:rPr>
             </w:pPr>
+            <w:r>
+              <w:rPr>
+                <w:lang w:eastAsia="en-US"/>
+              </w:rPr>
+              <w:t>ID secuencial de la transacción</w:t>
+            </w:r>
           </w:p>
         </w:tc>
       </w:tr>
@@ -2729,6 +2782,7 @@
           </w:tcPr>
           <w:p>
             <w:pPr>
+              <w:pStyle w:val="Prrafodelista"/>
               <w:spacing w:line="360" w:lineRule="auto"/>
               <w:ind w:left="284" w:firstLine="0"/>
               <w:jc w:val="center"/>
@@ -2736,6 +2790,66 @@
                 <w:rFonts w:cs="Arial"/>
               </w:rPr>
             </w:pPr>
+            <w:r>
+              <w:rPr>
+                <w:noProof/>
+                <w:lang w:val="en-US" w:eastAsia="en-US"/>
+              </w:rPr>
+              <w:drawing>
+                <wp:inline distT="0" distB="0" distL="0" distR="0" wp14:anchorId="3C0DBBA7" wp14:editId="75E4DB0B">
+                  <wp:extent cx="213360" cy="259080"/>
+                  <wp:effectExtent l="0" t="0" r="0" b="7620"/>
+                  <wp:docPr id="1" name="Imagen 1"/>
+                  <wp:cNvGraphicFramePr>
+                    <a:graphicFrameLocks xmlns:a="http://schemas.openxmlformats.org/drawingml/2006/main" noChangeAspect="1"/>
+                  </wp:cNvGraphicFramePr>
+                  <a:graphic xmlns:a="http://schemas.openxmlformats.org/drawingml/2006/main">
+                    <a:graphicData uri="http://schemas.openxmlformats.org/drawingml/2006/picture">
+                      <pic:pic xmlns:pic="http://schemas.openxmlformats.org/drawingml/2006/picture">
+                        <pic:nvPicPr>
+                          <pic:cNvPr id="0" name="Picture 1"/>
+                          <pic:cNvPicPr>
+                            <a:picLocks noChangeAspect="1" noChangeArrowheads="1"/>
+                          </pic:cNvPicPr>
+                        </pic:nvPicPr>
+                        <pic:blipFill>
+                          <a:blip r:embed="rId7">
+                            <a:extLst>
+                              <a:ext uri="{28A0092B-C50C-407E-A947-70E740481C1C}">
+                                <a14:useLocalDpi xmlns:a14="http://schemas.microsoft.com/office/drawing/2010/main" val="0"/>
+                              </a:ext>
+                            </a:extLst>
+                          </a:blip>
+                          <a:srcRect/>
+                          <a:stretch>
+                            <a:fillRect/>
+                          </a:stretch>
+                        </pic:blipFill>
+                        <pic:spPr bwMode="auto">
+                          <a:xfrm>
+                            <a:off x="0" y="0"/>
+                            <a:ext cx="213360" cy="259080"/>
+                          </a:xfrm>
+                          <a:prstGeom prst="rect">
+                            <a:avLst/>
+                          </a:prstGeom>
+                          <a:noFill/>
+                          <a:ln>
+                            <a:noFill/>
+                          </a:ln>
+                        </pic:spPr>
+                      </pic:pic>
+                    </a:graphicData>
+                  </a:graphic>
+                </wp:inline>
+              </w:drawing>
+            </w:r>
+            <w:r>
+              <w:rPr>
+                <w:rFonts w:cs="Arial"/>
+              </w:rPr>
+              <w:t>Visualizar transacciones</w:t>
+            </w:r>
           </w:p>
         </w:tc>
         <w:tc>
@@ -2758,6 +2872,12 @@
                 <w:lang w:eastAsia="en-US"/>
               </w:rPr>
             </w:pPr>
+            <w:r>
+              <w:rPr>
+                <w:lang w:eastAsia="en-US"/>
+              </w:rPr>
+              <w:t>Seleccionar</w:t>
+            </w:r>
           </w:p>
         </w:tc>
         <w:tc>
@@ -2779,6 +2899,12 @@
                 <w:lang w:eastAsia="en-US"/>
               </w:rPr>
             </w:pPr>
+            <w:r>
+              <w:rPr>
+                <w:lang w:eastAsia="en-US"/>
+              </w:rPr>
+              <w:t>Visualiza una transacción</w:t>
+            </w:r>
           </w:p>
         </w:tc>
       </w:tr>
@@ -2806,6 +2932,53 @@
                 <w:rFonts w:cs="Arial"/>
               </w:rPr>
             </w:pPr>
+            <w:r>
+              <w:rPr>
+                <w:noProof/>
+                <w:lang w:val="en-US" w:eastAsia="en-US"/>
+              </w:rPr>
+              <w:drawing>
+                <wp:inline distT="0" distB="0" distL="0" distR="0" wp14:anchorId="6082825E" wp14:editId="09D0274B">
+                  <wp:extent cx="180952" cy="180952"/>
+                  <wp:effectExtent l="0" t="0" r="0" b="0"/>
+                  <wp:docPr id="9" name="Imagen 9"/>
+                  <wp:cNvGraphicFramePr>
+                    <a:graphicFrameLocks xmlns:a="http://schemas.openxmlformats.org/drawingml/2006/main" noChangeAspect="1"/>
+                  </wp:cNvGraphicFramePr>
+                  <a:graphic xmlns:a="http://schemas.openxmlformats.org/drawingml/2006/main">
+                    <a:graphicData uri="http://schemas.openxmlformats.org/drawingml/2006/picture">
+                      <pic:pic xmlns:pic="http://schemas.openxmlformats.org/drawingml/2006/picture">
+                        <pic:nvPicPr>
+                          <pic:cNvPr id="1" name=""/>
+                          <pic:cNvPicPr/>
+                        </pic:nvPicPr>
+                        <pic:blipFill>
+                          <a:blip r:embed="rId13"/>
+                          <a:stretch>
+                            <a:fillRect/>
+                          </a:stretch>
+                        </pic:blipFill>
+                        <pic:spPr>
+                          <a:xfrm>
+                            <a:off x="0" y="0"/>
+                            <a:ext cx="180952" cy="180952"/>
+                          </a:xfrm>
+                          <a:prstGeom prst="rect">
+                            <a:avLst/>
+                          </a:prstGeom>
+                        </pic:spPr>
+                      </pic:pic>
+                    </a:graphicData>
+                  </a:graphic>
+                </wp:inline>
+              </w:drawing>
+            </w:r>
+            <w:r>
+              <w:rPr>
+                <w:rFonts w:cs="Arial"/>
+              </w:rPr>
+              <w:t>Modificar Transacciones</w:t>
+            </w:r>
           </w:p>
         </w:tc>
         <w:tc>
@@ -2828,6 +3001,12 @@
                 <w:lang w:eastAsia="en-US"/>
               </w:rPr>
             </w:pPr>
+            <w:r>
+              <w:rPr>
+                <w:lang w:eastAsia="en-US"/>
+              </w:rPr>
+              <w:t>seleccionar</w:t>
+            </w:r>
           </w:p>
         </w:tc>
         <w:tc>
@@ -2849,6 +3028,899 @@
                 <w:lang w:eastAsia="en-US"/>
               </w:rPr>
             </w:pPr>
+            <w:r>
+              <w:rPr>
+                <w:lang w:eastAsia="en-US"/>
+              </w:rPr>
+              <w:t>Modifica una transacción</w:t>
+            </w:r>
+          </w:p>
+        </w:tc>
+      </w:tr>
+      <w:tr>
+        <w:trPr>
+          <w:trHeight w:val="419"/>
+        </w:trPr>
+        <w:tc>
+          <w:tcPr>
+            <w:tcW w:w="3471" w:type="dxa"/>
+            <w:tcBorders>
+              <w:top w:val="single" w:sz="4" w:space="0" w:color="auto"/>
+              <w:left w:val="single" w:sz="4" w:space="0" w:color="auto"/>
+              <w:bottom w:val="single" w:sz="4" w:space="0" w:color="auto"/>
+              <w:right w:val="single" w:sz="4" w:space="0" w:color="auto"/>
+            </w:tcBorders>
+            <w:vAlign w:val="center"/>
+          </w:tcPr>
+          <w:p>
+            <w:pPr>
+              <w:spacing w:line="360" w:lineRule="auto"/>
+              <w:ind w:left="284" w:firstLine="0"/>
+              <w:jc w:val="center"/>
+              <w:rPr>
+                <w:rFonts w:cs="Arial"/>
+              </w:rPr>
+            </w:pPr>
+            <w:r>
+              <w:rPr>
+                <w:noProof/>
+                <w:lang w:val="en-US" w:eastAsia="en-US"/>
+              </w:rPr>
+              <w:drawing>
+                <wp:inline distT="0" distB="0" distL="0" distR="0" wp14:anchorId="65CC5BA8" wp14:editId="6BE51A24">
+                  <wp:extent cx="619048" cy="219048"/>
+                  <wp:effectExtent l="0" t="0" r="0" b="0"/>
+                  <wp:docPr id="10" name="Imagen 10"/>
+                  <wp:cNvGraphicFramePr>
+                    <a:graphicFrameLocks xmlns:a="http://schemas.openxmlformats.org/drawingml/2006/main" noChangeAspect="1"/>
+                  </wp:cNvGraphicFramePr>
+                  <a:graphic xmlns:a="http://schemas.openxmlformats.org/drawingml/2006/main">
+                    <a:graphicData uri="http://schemas.openxmlformats.org/drawingml/2006/picture">
+                      <pic:pic xmlns:pic="http://schemas.openxmlformats.org/drawingml/2006/picture">
+                        <pic:nvPicPr>
+                          <pic:cNvPr id="1" name=""/>
+                          <pic:cNvPicPr/>
+                        </pic:nvPicPr>
+                        <pic:blipFill>
+                          <a:blip r:embed="rId14"/>
+                          <a:stretch>
+                            <a:fillRect/>
+                          </a:stretch>
+                        </pic:blipFill>
+                        <pic:spPr>
+                          <a:xfrm>
+                            <a:off x="0" y="0"/>
+                            <a:ext cx="619048" cy="219048"/>
+                          </a:xfrm>
+                          <a:prstGeom prst="rect">
+                            <a:avLst/>
+                          </a:prstGeom>
+                        </pic:spPr>
+                      </pic:pic>
+                    </a:graphicData>
+                  </a:graphic>
+                </wp:inline>
+              </w:drawing>
+            </w:r>
+            <w:r>
+              <w:rPr>
+                <w:rFonts w:cs="Arial"/>
+              </w:rPr>
+              <w:t>Volver</w:t>
+            </w:r>
+          </w:p>
+        </w:tc>
+        <w:tc>
+          <w:tcPr>
+            <w:tcW w:w="2404" w:type="dxa"/>
+            <w:tcBorders>
+              <w:top w:val="single" w:sz="4" w:space="0" w:color="auto"/>
+              <w:left w:val="single" w:sz="4" w:space="0" w:color="auto"/>
+              <w:bottom w:val="single" w:sz="4" w:space="0" w:color="auto"/>
+              <w:right w:val="single" w:sz="4" w:space="0" w:color="auto"/>
+            </w:tcBorders>
+            <w:vAlign w:val="center"/>
+          </w:tcPr>
+          <w:p>
+            <w:pPr>
+              <w:spacing w:line="360" w:lineRule="auto"/>
+              <w:ind w:firstLine="0"/>
+              <w:jc w:val="center"/>
+              <w:rPr>
+                <w:lang w:eastAsia="en-US"/>
+              </w:rPr>
+            </w:pPr>
+            <w:r>
+              <w:rPr>
+                <w:lang w:eastAsia="en-US"/>
+              </w:rPr>
+              <w:t>seleccionar</w:t>
+            </w:r>
+          </w:p>
+        </w:tc>
+        <w:tc>
+          <w:tcPr>
+            <w:tcW w:w="3613" w:type="dxa"/>
+            <w:tcBorders>
+              <w:top w:val="single" w:sz="4" w:space="0" w:color="auto"/>
+              <w:left w:val="single" w:sz="4" w:space="0" w:color="auto"/>
+              <w:bottom w:val="single" w:sz="4" w:space="0" w:color="auto"/>
+              <w:right w:val="single" w:sz="4" w:space="0" w:color="auto"/>
+            </w:tcBorders>
+            <w:vAlign w:val="center"/>
+          </w:tcPr>
+          <w:p>
+            <w:pPr>
+              <w:spacing w:line="360" w:lineRule="auto"/>
+              <w:ind w:firstLine="0"/>
+              <w:rPr>
+                <w:lang w:eastAsia="en-US"/>
+              </w:rPr>
+            </w:pPr>
+            <w:r>
+              <w:rPr>
+                <w:lang w:eastAsia="en-US"/>
+              </w:rPr>
+              <w:t>Vuelve hacia atrás</w:t>
+            </w:r>
+          </w:p>
+        </w:tc>
+      </w:tr>
+      <w:tr>
+        <w:trPr>
+          <w:trHeight w:val="419"/>
+        </w:trPr>
+        <w:tc>
+          <w:tcPr>
+            <w:tcW w:w="3471" w:type="dxa"/>
+            <w:tcBorders>
+              <w:top w:val="single" w:sz="4" w:space="0" w:color="auto"/>
+              <w:left w:val="single" w:sz="4" w:space="0" w:color="auto"/>
+              <w:bottom w:val="single" w:sz="4" w:space="0" w:color="auto"/>
+              <w:right w:val="single" w:sz="4" w:space="0" w:color="auto"/>
+            </w:tcBorders>
+            <w:vAlign w:val="center"/>
+          </w:tcPr>
+          <w:p>
+            <w:pPr>
+              <w:spacing w:line="360" w:lineRule="auto"/>
+              <w:ind w:left="284" w:firstLine="0"/>
+              <w:jc w:val="center"/>
+              <w:rPr>
+                <w:noProof/>
+                <w:lang w:val="en-US" w:eastAsia="en-US"/>
+              </w:rPr>
+            </w:pPr>
+            <w:r>
+              <w:rPr>
+                <w:noProof/>
+                <w:lang w:val="en-US" w:eastAsia="en-US"/>
+              </w:rPr>
+              <w:drawing>
+                <wp:inline distT="0" distB="0" distL="0" distR="0" wp14:anchorId="46636066" wp14:editId="6D760510">
+                  <wp:extent cx="838095" cy="209524"/>
+                  <wp:effectExtent l="0" t="0" r="635" b="635"/>
+                  <wp:docPr id="11" name="Imagen 11"/>
+                  <wp:cNvGraphicFramePr>
+                    <a:graphicFrameLocks xmlns:a="http://schemas.openxmlformats.org/drawingml/2006/main" noChangeAspect="1"/>
+                  </wp:cNvGraphicFramePr>
+                  <a:graphic xmlns:a="http://schemas.openxmlformats.org/drawingml/2006/main">
+                    <a:graphicData uri="http://schemas.openxmlformats.org/drawingml/2006/picture">
+                      <pic:pic xmlns:pic="http://schemas.openxmlformats.org/drawingml/2006/picture">
+                        <pic:nvPicPr>
+                          <pic:cNvPr id="1" name=""/>
+                          <pic:cNvPicPr/>
+                        </pic:nvPicPr>
+                        <pic:blipFill>
+                          <a:blip r:embed="rId15"/>
+                          <a:stretch>
+                            <a:fillRect/>
+                          </a:stretch>
+                        </pic:blipFill>
+                        <pic:spPr>
+                          <a:xfrm>
+                            <a:off x="0" y="0"/>
+                            <a:ext cx="838095" cy="209524"/>
+                          </a:xfrm>
+                          <a:prstGeom prst="rect">
+                            <a:avLst/>
+                          </a:prstGeom>
+                        </pic:spPr>
+                      </pic:pic>
+                    </a:graphicData>
+                  </a:graphic>
+                </wp:inline>
+              </w:drawing>
+            </w:r>
+            <w:r>
+              <w:rPr>
+                <w:noProof/>
+                <w:lang w:val="en-US" w:eastAsia="en-US"/>
+              </w:rPr>
+              <w:t>Descargar</w:t>
+            </w:r>
+          </w:p>
+        </w:tc>
+        <w:tc>
+          <w:tcPr>
+            <w:tcW w:w="2404" w:type="dxa"/>
+            <w:tcBorders>
+              <w:top w:val="single" w:sz="4" w:space="0" w:color="auto"/>
+              <w:left w:val="single" w:sz="4" w:space="0" w:color="auto"/>
+              <w:bottom w:val="single" w:sz="4" w:space="0" w:color="auto"/>
+              <w:right w:val="single" w:sz="4" w:space="0" w:color="auto"/>
+            </w:tcBorders>
+            <w:vAlign w:val="center"/>
+          </w:tcPr>
+          <w:p>
+            <w:pPr>
+              <w:spacing w:line="360" w:lineRule="auto"/>
+              <w:ind w:firstLine="0"/>
+              <w:jc w:val="center"/>
+              <w:rPr>
+                <w:lang w:eastAsia="en-US"/>
+              </w:rPr>
+            </w:pPr>
+            <w:r>
+              <w:rPr>
+                <w:lang w:eastAsia="en-US"/>
+              </w:rPr>
+              <w:t>seleccionar</w:t>
+            </w:r>
+          </w:p>
+        </w:tc>
+        <w:tc>
+          <w:tcPr>
+            <w:tcW w:w="3613" w:type="dxa"/>
+            <w:tcBorders>
+              <w:top w:val="single" w:sz="4" w:space="0" w:color="auto"/>
+              <w:left w:val="single" w:sz="4" w:space="0" w:color="auto"/>
+              <w:bottom w:val="single" w:sz="4" w:space="0" w:color="auto"/>
+              <w:right w:val="single" w:sz="4" w:space="0" w:color="auto"/>
+            </w:tcBorders>
+            <w:vAlign w:val="center"/>
+          </w:tcPr>
+          <w:p>
+            <w:pPr>
+              <w:spacing w:line="360" w:lineRule="auto"/>
+              <w:ind w:firstLine="0"/>
+              <w:rPr>
+                <w:lang w:eastAsia="en-US"/>
+              </w:rPr>
+            </w:pPr>
+            <w:r>
+              <w:rPr>
+                <w:lang w:eastAsia="en-US"/>
+              </w:rPr>
+              <w:t xml:space="preserve">Descarga en formato </w:t>
+            </w:r>
+            <w:proofErr w:type="spellStart"/>
+            <w:r>
+              <w:rPr>
+                <w:lang w:eastAsia="en-US"/>
+              </w:rPr>
+              <w:t>pdf</w:t>
+            </w:r>
+            <w:proofErr w:type="spellEnd"/>
+          </w:p>
+        </w:tc>
+      </w:tr>
+      <w:tr>
+        <w:trPr>
+          <w:trHeight w:val="419"/>
+        </w:trPr>
+        <w:tc>
+          <w:tcPr>
+            <w:tcW w:w="3471" w:type="dxa"/>
+            <w:tcBorders>
+              <w:top w:val="single" w:sz="4" w:space="0" w:color="auto"/>
+              <w:left w:val="single" w:sz="4" w:space="0" w:color="auto"/>
+              <w:bottom w:val="single" w:sz="4" w:space="0" w:color="auto"/>
+              <w:right w:val="single" w:sz="4" w:space="0" w:color="auto"/>
+            </w:tcBorders>
+            <w:vAlign w:val="center"/>
+          </w:tcPr>
+          <w:p>
+            <w:pPr>
+              <w:pStyle w:val="Prrafodelista"/>
+              <w:numPr>
+                <w:ilvl w:val="0"/>
+                <w:numId w:val="12"/>
+              </w:numPr>
+              <w:spacing w:line="360" w:lineRule="auto"/>
+              <w:jc w:val="center"/>
+              <w:rPr>
+                <w:noProof/>
+                <w:lang w:eastAsia="en-US"/>
+              </w:rPr>
+            </w:pPr>
+            <w:r>
+              <w:rPr>
+                <w:noProof/>
+                <w:lang w:eastAsia="en-US"/>
+              </w:rPr>
+              <w:t>Cambio de estado de transacciones</w:t>
+            </w:r>
+          </w:p>
+        </w:tc>
+        <w:tc>
+          <w:tcPr>
+            <w:tcW w:w="2404" w:type="dxa"/>
+            <w:tcBorders>
+              <w:top w:val="single" w:sz="4" w:space="0" w:color="auto"/>
+              <w:left w:val="single" w:sz="4" w:space="0" w:color="auto"/>
+              <w:bottom w:val="single" w:sz="4" w:space="0" w:color="auto"/>
+              <w:right w:val="single" w:sz="4" w:space="0" w:color="auto"/>
+            </w:tcBorders>
+            <w:vAlign w:val="center"/>
+          </w:tcPr>
+          <w:p>
+            <w:pPr>
+              <w:spacing w:line="360" w:lineRule="auto"/>
+              <w:ind w:firstLine="0"/>
+              <w:jc w:val="center"/>
+              <w:rPr>
+                <w:lang w:eastAsia="en-US"/>
+              </w:rPr>
+            </w:pPr>
+            <w:r>
+              <w:rPr>
+                <w:lang w:eastAsia="en-US"/>
+              </w:rPr>
+              <w:t>seleccionar</w:t>
+            </w:r>
+          </w:p>
+        </w:tc>
+        <w:tc>
+          <w:tcPr>
+            <w:tcW w:w="3613" w:type="dxa"/>
+            <w:tcBorders>
+              <w:top w:val="single" w:sz="4" w:space="0" w:color="auto"/>
+              <w:left w:val="single" w:sz="4" w:space="0" w:color="auto"/>
+              <w:bottom w:val="single" w:sz="4" w:space="0" w:color="auto"/>
+              <w:right w:val="single" w:sz="4" w:space="0" w:color="auto"/>
+            </w:tcBorders>
+            <w:vAlign w:val="center"/>
+          </w:tcPr>
+          <w:p>
+            <w:pPr>
+              <w:spacing w:line="360" w:lineRule="auto"/>
+              <w:ind w:firstLine="0"/>
+              <w:rPr>
+                <w:lang w:eastAsia="en-US"/>
+              </w:rPr>
+            </w:pPr>
+            <w:r>
+              <w:rPr>
+                <w:lang w:eastAsia="en-US"/>
+              </w:rPr>
+              <w:t>Cambio de estado</w:t>
+            </w:r>
+          </w:p>
+        </w:tc>
+      </w:tr>
+      <w:tr>
+        <w:trPr>
+          <w:trHeight w:val="419"/>
+        </w:trPr>
+        <w:tc>
+          <w:tcPr>
+            <w:tcW w:w="3471" w:type="dxa"/>
+            <w:tcBorders>
+              <w:top w:val="single" w:sz="4" w:space="0" w:color="auto"/>
+              <w:left w:val="single" w:sz="4" w:space="0" w:color="auto"/>
+              <w:bottom w:val="single" w:sz="4" w:space="0" w:color="auto"/>
+              <w:right w:val="single" w:sz="4" w:space="0" w:color="auto"/>
+            </w:tcBorders>
+            <w:vAlign w:val="center"/>
+          </w:tcPr>
+          <w:p>
+            <w:pPr>
+              <w:spacing w:line="360" w:lineRule="auto"/>
+              <w:ind w:left="284" w:firstLine="0"/>
+              <w:jc w:val="center"/>
+              <w:rPr>
+                <w:noProof/>
+                <w:lang w:eastAsia="en-US"/>
+              </w:rPr>
+            </w:pPr>
+            <w:r>
+              <w:rPr>
+                <w:noProof/>
+                <w:lang w:val="en-US" w:eastAsia="en-US"/>
+              </w:rPr>
+              <w:drawing>
+                <wp:inline distT="0" distB="0" distL="0" distR="0" wp14:anchorId="4C66C7E4" wp14:editId="1E0F5CA2">
+                  <wp:extent cx="876190" cy="247619"/>
+                  <wp:effectExtent l="0" t="0" r="635" b="635"/>
+                  <wp:docPr id="13" name="Imagen 13"/>
+                  <wp:cNvGraphicFramePr>
+                    <a:graphicFrameLocks xmlns:a="http://schemas.openxmlformats.org/drawingml/2006/main" noChangeAspect="1"/>
+                  </wp:cNvGraphicFramePr>
+                  <a:graphic xmlns:a="http://schemas.openxmlformats.org/drawingml/2006/main">
+                    <a:graphicData uri="http://schemas.openxmlformats.org/drawingml/2006/picture">
+                      <pic:pic xmlns:pic="http://schemas.openxmlformats.org/drawingml/2006/picture">
+                        <pic:nvPicPr>
+                          <pic:cNvPr id="1" name=""/>
+                          <pic:cNvPicPr/>
+                        </pic:nvPicPr>
+                        <pic:blipFill>
+                          <a:blip r:embed="rId16"/>
+                          <a:stretch>
+                            <a:fillRect/>
+                          </a:stretch>
+                        </pic:blipFill>
+                        <pic:spPr>
+                          <a:xfrm>
+                            <a:off x="0" y="0"/>
+                            <a:ext cx="876190" cy="247619"/>
+                          </a:xfrm>
+                          <a:prstGeom prst="rect">
+                            <a:avLst/>
+                          </a:prstGeom>
+                        </pic:spPr>
+                      </pic:pic>
+                    </a:graphicData>
+                  </a:graphic>
+                </wp:inline>
+              </w:drawing>
+            </w:r>
+            <w:r>
+              <w:rPr>
+                <w:noProof/>
+                <w:lang w:eastAsia="en-US"/>
+              </w:rPr>
+              <w:t>Buscar</w:t>
+            </w:r>
+          </w:p>
+        </w:tc>
+        <w:tc>
+          <w:tcPr>
+            <w:tcW w:w="2404" w:type="dxa"/>
+            <w:tcBorders>
+              <w:top w:val="single" w:sz="4" w:space="0" w:color="auto"/>
+              <w:left w:val="single" w:sz="4" w:space="0" w:color="auto"/>
+              <w:bottom w:val="single" w:sz="4" w:space="0" w:color="auto"/>
+              <w:right w:val="single" w:sz="4" w:space="0" w:color="auto"/>
+            </w:tcBorders>
+            <w:vAlign w:val="center"/>
+          </w:tcPr>
+          <w:p>
+            <w:pPr>
+              <w:spacing w:line="360" w:lineRule="auto"/>
+              <w:ind w:firstLine="0"/>
+              <w:jc w:val="center"/>
+              <w:rPr>
+                <w:lang w:eastAsia="en-US"/>
+              </w:rPr>
+            </w:pPr>
+            <w:r>
+              <w:rPr>
+                <w:lang w:eastAsia="en-US"/>
+              </w:rPr>
+              <w:t>seleccionar</w:t>
+            </w:r>
+          </w:p>
+        </w:tc>
+        <w:tc>
+          <w:tcPr>
+            <w:tcW w:w="3613" w:type="dxa"/>
+            <w:tcBorders>
+              <w:top w:val="single" w:sz="4" w:space="0" w:color="auto"/>
+              <w:left w:val="single" w:sz="4" w:space="0" w:color="auto"/>
+              <w:bottom w:val="single" w:sz="4" w:space="0" w:color="auto"/>
+              <w:right w:val="single" w:sz="4" w:space="0" w:color="auto"/>
+            </w:tcBorders>
+            <w:vAlign w:val="center"/>
+          </w:tcPr>
+          <w:p>
+            <w:pPr>
+              <w:spacing w:line="360" w:lineRule="auto"/>
+              <w:ind w:firstLine="0"/>
+              <w:rPr>
+                <w:lang w:eastAsia="en-US"/>
+              </w:rPr>
+            </w:pPr>
+            <w:r>
+              <w:rPr>
+                <w:lang w:eastAsia="en-US"/>
+              </w:rPr>
+              <w:t>Busca una transacción</w:t>
+            </w:r>
+          </w:p>
+        </w:tc>
+      </w:tr>
+      <w:tr>
+        <w:trPr>
+          <w:trHeight w:val="419"/>
+        </w:trPr>
+        <w:tc>
+          <w:tcPr>
+            <w:tcW w:w="3471" w:type="dxa"/>
+            <w:tcBorders>
+              <w:top w:val="single" w:sz="4" w:space="0" w:color="auto"/>
+              <w:left w:val="single" w:sz="4" w:space="0" w:color="auto"/>
+              <w:bottom w:val="single" w:sz="4" w:space="0" w:color="auto"/>
+              <w:right w:val="single" w:sz="4" w:space="0" w:color="auto"/>
+            </w:tcBorders>
+            <w:vAlign w:val="center"/>
+          </w:tcPr>
+          <w:p>
+            <w:pPr>
+              <w:spacing w:line="360" w:lineRule="auto"/>
+              <w:ind w:left="284" w:firstLine="0"/>
+              <w:jc w:val="center"/>
+              <w:rPr>
+                <w:noProof/>
+                <w:lang w:eastAsia="en-US"/>
+              </w:rPr>
+            </w:pPr>
+            <w:r>
+              <w:rPr>
+                <w:noProof/>
+                <w:lang w:val="en-US" w:eastAsia="en-US"/>
+              </w:rPr>
+              <w:lastRenderedPageBreak/>
+              <w:drawing>
+                <wp:inline distT="0" distB="0" distL="0" distR="0" wp14:anchorId="7DDC99AF" wp14:editId="1300C99C">
+                  <wp:extent cx="628571" cy="323810"/>
+                  <wp:effectExtent l="0" t="0" r="635" b="635"/>
+                  <wp:docPr id="14" name="Imagen 14"/>
+                  <wp:cNvGraphicFramePr>
+                    <a:graphicFrameLocks xmlns:a="http://schemas.openxmlformats.org/drawingml/2006/main" noChangeAspect="1"/>
+                  </wp:cNvGraphicFramePr>
+                  <a:graphic xmlns:a="http://schemas.openxmlformats.org/drawingml/2006/main">
+                    <a:graphicData uri="http://schemas.openxmlformats.org/drawingml/2006/picture">
+                      <pic:pic xmlns:pic="http://schemas.openxmlformats.org/drawingml/2006/picture">
+                        <pic:nvPicPr>
+                          <pic:cNvPr id="1" name=""/>
+                          <pic:cNvPicPr/>
+                        </pic:nvPicPr>
+                        <pic:blipFill>
+                          <a:blip r:embed="rId17"/>
+                          <a:stretch>
+                            <a:fillRect/>
+                          </a:stretch>
+                        </pic:blipFill>
+                        <pic:spPr>
+                          <a:xfrm>
+                            <a:off x="0" y="0"/>
+                            <a:ext cx="628571" cy="323810"/>
+                          </a:xfrm>
+                          <a:prstGeom prst="rect">
+                            <a:avLst/>
+                          </a:prstGeom>
+                        </pic:spPr>
+                      </pic:pic>
+                    </a:graphicData>
+                  </a:graphic>
+                </wp:inline>
+              </w:drawing>
+            </w:r>
+            <w:r>
+              <w:rPr>
+                <w:noProof/>
+                <w:lang w:eastAsia="en-US"/>
+              </w:rPr>
+              <w:t>Limpiar</w:t>
+            </w:r>
+          </w:p>
+        </w:tc>
+        <w:tc>
+          <w:tcPr>
+            <w:tcW w:w="2404" w:type="dxa"/>
+            <w:tcBorders>
+              <w:top w:val="single" w:sz="4" w:space="0" w:color="auto"/>
+              <w:left w:val="single" w:sz="4" w:space="0" w:color="auto"/>
+              <w:bottom w:val="single" w:sz="4" w:space="0" w:color="auto"/>
+              <w:right w:val="single" w:sz="4" w:space="0" w:color="auto"/>
+            </w:tcBorders>
+            <w:vAlign w:val="center"/>
+          </w:tcPr>
+          <w:p>
+            <w:pPr>
+              <w:spacing w:line="360" w:lineRule="auto"/>
+              <w:ind w:firstLine="0"/>
+              <w:jc w:val="center"/>
+              <w:rPr>
+                <w:lang w:eastAsia="en-US"/>
+              </w:rPr>
+            </w:pPr>
+            <w:r>
+              <w:rPr>
+                <w:lang w:eastAsia="en-US"/>
+              </w:rPr>
+              <w:t>seleccionar</w:t>
+            </w:r>
+          </w:p>
+        </w:tc>
+        <w:tc>
+          <w:tcPr>
+            <w:tcW w:w="3613" w:type="dxa"/>
+            <w:tcBorders>
+              <w:top w:val="single" w:sz="4" w:space="0" w:color="auto"/>
+              <w:left w:val="single" w:sz="4" w:space="0" w:color="auto"/>
+              <w:bottom w:val="single" w:sz="4" w:space="0" w:color="auto"/>
+              <w:right w:val="single" w:sz="4" w:space="0" w:color="auto"/>
+            </w:tcBorders>
+            <w:vAlign w:val="center"/>
+          </w:tcPr>
+          <w:p>
+            <w:pPr>
+              <w:spacing w:line="360" w:lineRule="auto"/>
+              <w:ind w:firstLine="0"/>
+              <w:rPr>
+                <w:lang w:eastAsia="en-US"/>
+              </w:rPr>
+            </w:pPr>
+            <w:r>
+              <w:rPr>
+                <w:lang w:eastAsia="en-US"/>
+              </w:rPr>
+              <w:t>Limpia los campos</w:t>
+            </w:r>
+          </w:p>
+        </w:tc>
+      </w:tr>
+      <w:tr>
+        <w:trPr>
+          <w:trHeight w:val="419"/>
+        </w:trPr>
+        <w:tc>
+          <w:tcPr>
+            <w:tcW w:w="3471" w:type="dxa"/>
+            <w:tcBorders>
+              <w:top w:val="single" w:sz="4" w:space="0" w:color="auto"/>
+              <w:left w:val="single" w:sz="4" w:space="0" w:color="auto"/>
+              <w:bottom w:val="single" w:sz="4" w:space="0" w:color="auto"/>
+              <w:right w:val="single" w:sz="4" w:space="0" w:color="auto"/>
+            </w:tcBorders>
+            <w:vAlign w:val="center"/>
+          </w:tcPr>
+          <w:p>
+            <w:pPr>
+              <w:spacing w:line="360" w:lineRule="auto"/>
+              <w:ind w:left="284" w:firstLine="0"/>
+              <w:jc w:val="center"/>
+              <w:rPr>
+                <w:noProof/>
+                <w:lang w:val="en-US" w:eastAsia="en-US"/>
+              </w:rPr>
+            </w:pPr>
+            <w:r>
+              <w:rPr>
+                <w:noProof/>
+                <w:lang w:val="en-US" w:eastAsia="en-US"/>
+              </w:rPr>
+              <w:drawing>
+                <wp:inline distT="0" distB="0" distL="0" distR="0" wp14:anchorId="11C565D1" wp14:editId="5CDFC935">
+                  <wp:extent cx="1123810" cy="276190"/>
+                  <wp:effectExtent l="0" t="0" r="635" b="0"/>
+                  <wp:docPr id="15" name="Imagen 15"/>
+                  <wp:cNvGraphicFramePr>
+                    <a:graphicFrameLocks xmlns:a="http://schemas.openxmlformats.org/drawingml/2006/main" noChangeAspect="1"/>
+                  </wp:cNvGraphicFramePr>
+                  <a:graphic xmlns:a="http://schemas.openxmlformats.org/drawingml/2006/main">
+                    <a:graphicData uri="http://schemas.openxmlformats.org/drawingml/2006/picture">
+                      <pic:pic xmlns:pic="http://schemas.openxmlformats.org/drawingml/2006/picture">
+                        <pic:nvPicPr>
+                          <pic:cNvPr id="1" name=""/>
+                          <pic:cNvPicPr/>
+                        </pic:nvPicPr>
+                        <pic:blipFill>
+                          <a:blip r:embed="rId18"/>
+                          <a:stretch>
+                            <a:fillRect/>
+                          </a:stretch>
+                        </pic:blipFill>
+                        <pic:spPr>
+                          <a:xfrm>
+                            <a:off x="0" y="0"/>
+                            <a:ext cx="1123810" cy="276190"/>
+                          </a:xfrm>
+                          <a:prstGeom prst="rect">
+                            <a:avLst/>
+                          </a:prstGeom>
+                        </pic:spPr>
+                      </pic:pic>
+                    </a:graphicData>
+                  </a:graphic>
+                </wp:inline>
+              </w:drawing>
+            </w:r>
+            <w:r>
+              <w:rPr>
+                <w:noProof/>
+                <w:lang w:val="en-US" w:eastAsia="en-US"/>
+              </w:rPr>
+              <w:t>Registrar Transacciones</w:t>
+            </w:r>
+          </w:p>
+        </w:tc>
+        <w:tc>
+          <w:tcPr>
+            <w:tcW w:w="2404" w:type="dxa"/>
+            <w:tcBorders>
+              <w:top w:val="single" w:sz="4" w:space="0" w:color="auto"/>
+              <w:left w:val="single" w:sz="4" w:space="0" w:color="auto"/>
+              <w:bottom w:val="single" w:sz="4" w:space="0" w:color="auto"/>
+              <w:right w:val="single" w:sz="4" w:space="0" w:color="auto"/>
+            </w:tcBorders>
+            <w:vAlign w:val="center"/>
+          </w:tcPr>
+          <w:p>
+            <w:pPr>
+              <w:spacing w:line="360" w:lineRule="auto"/>
+              <w:ind w:firstLine="0"/>
+              <w:jc w:val="center"/>
+              <w:rPr>
+                <w:lang w:eastAsia="en-US"/>
+              </w:rPr>
+            </w:pPr>
+            <w:r>
+              <w:rPr>
+                <w:lang w:eastAsia="en-US"/>
+              </w:rPr>
+              <w:t>seleccionar</w:t>
+            </w:r>
+          </w:p>
+        </w:tc>
+        <w:tc>
+          <w:tcPr>
+            <w:tcW w:w="3613" w:type="dxa"/>
+            <w:tcBorders>
+              <w:top w:val="single" w:sz="4" w:space="0" w:color="auto"/>
+              <w:left w:val="single" w:sz="4" w:space="0" w:color="auto"/>
+              <w:bottom w:val="single" w:sz="4" w:space="0" w:color="auto"/>
+              <w:right w:val="single" w:sz="4" w:space="0" w:color="auto"/>
+            </w:tcBorders>
+            <w:vAlign w:val="center"/>
+          </w:tcPr>
+          <w:p>
+            <w:pPr>
+              <w:spacing w:line="360" w:lineRule="auto"/>
+              <w:ind w:firstLine="0"/>
+              <w:rPr>
+                <w:lang w:eastAsia="en-US"/>
+              </w:rPr>
+            </w:pPr>
+            <w:r>
+              <w:rPr>
+                <w:lang w:eastAsia="en-US"/>
+              </w:rPr>
+              <w:t>Registra una transacción</w:t>
+            </w:r>
+          </w:p>
+        </w:tc>
+      </w:tr>
+      <w:tr>
+        <w:trPr>
+          <w:trHeight w:val="419"/>
+        </w:trPr>
+        <w:tc>
+          <w:tcPr>
+            <w:tcW w:w="3471" w:type="dxa"/>
+            <w:tcBorders>
+              <w:top w:val="single" w:sz="4" w:space="0" w:color="auto"/>
+              <w:left w:val="single" w:sz="4" w:space="0" w:color="auto"/>
+              <w:bottom w:val="single" w:sz="4" w:space="0" w:color="auto"/>
+              <w:right w:val="single" w:sz="4" w:space="0" w:color="auto"/>
+            </w:tcBorders>
+            <w:vAlign w:val="center"/>
+          </w:tcPr>
+          <w:p>
+            <w:pPr>
+              <w:spacing w:line="360" w:lineRule="auto"/>
+              <w:ind w:left="284" w:firstLine="0"/>
+              <w:jc w:val="center"/>
+              <w:rPr>
+                <w:noProof/>
+                <w:lang w:val="en-US" w:eastAsia="en-US"/>
+              </w:rPr>
+            </w:pPr>
+            <w:r>
+              <w:rPr>
+                <w:noProof/>
+                <w:lang w:val="en-US" w:eastAsia="en-US"/>
+              </w:rPr>
+              <w:drawing>
+                <wp:inline distT="0" distB="0" distL="0" distR="0" wp14:anchorId="1661EAB2" wp14:editId="45757073">
+                  <wp:extent cx="624894" cy="182896"/>
+                  <wp:effectExtent l="0" t="0" r="3810" b="7620"/>
+                  <wp:docPr id="12" name="Imagen 12"/>
+                  <wp:cNvGraphicFramePr>
+                    <a:graphicFrameLocks xmlns:a="http://schemas.openxmlformats.org/drawingml/2006/main" noChangeAspect="1"/>
+                  </wp:cNvGraphicFramePr>
+                  <a:graphic xmlns:a="http://schemas.openxmlformats.org/drawingml/2006/main">
+                    <a:graphicData uri="http://schemas.openxmlformats.org/drawingml/2006/picture">
+                      <pic:pic xmlns:pic="http://schemas.openxmlformats.org/drawingml/2006/picture">
+                        <pic:nvPicPr>
+                          <pic:cNvPr id="1" name=""/>
+                          <pic:cNvPicPr/>
+                        </pic:nvPicPr>
+                        <pic:blipFill>
+                          <a:blip r:embed="rId19"/>
+                          <a:stretch>
+                            <a:fillRect/>
+                          </a:stretch>
+                        </pic:blipFill>
+                        <pic:spPr>
+                          <a:xfrm>
+                            <a:off x="0" y="0"/>
+                            <a:ext cx="624894" cy="182896"/>
+                          </a:xfrm>
+                          <a:prstGeom prst="rect">
+                            <a:avLst/>
+                          </a:prstGeom>
+                        </pic:spPr>
+                      </pic:pic>
+                    </a:graphicData>
+                  </a:graphic>
+                </wp:inline>
+              </w:drawing>
+            </w:r>
+            <w:r>
+              <w:rPr>
+                <w:noProof/>
+                <w:lang w:val="en-US" w:eastAsia="en-US"/>
+              </w:rPr>
+              <w:t>Guardar</w:t>
+            </w:r>
+          </w:p>
+        </w:tc>
+        <w:tc>
+          <w:tcPr>
+            <w:tcW w:w="2404" w:type="dxa"/>
+            <w:tcBorders>
+              <w:top w:val="single" w:sz="4" w:space="0" w:color="auto"/>
+              <w:left w:val="single" w:sz="4" w:space="0" w:color="auto"/>
+              <w:bottom w:val="single" w:sz="4" w:space="0" w:color="auto"/>
+              <w:right w:val="single" w:sz="4" w:space="0" w:color="auto"/>
+            </w:tcBorders>
+            <w:vAlign w:val="center"/>
+          </w:tcPr>
+          <w:p>
+            <w:pPr>
+              <w:spacing w:line="360" w:lineRule="auto"/>
+              <w:ind w:firstLine="0"/>
+              <w:jc w:val="center"/>
+              <w:rPr>
+                <w:lang w:eastAsia="en-US"/>
+              </w:rPr>
+            </w:pPr>
+            <w:r>
+              <w:rPr>
+                <w:lang w:eastAsia="en-US"/>
+              </w:rPr>
+              <w:t>Seleccionar</w:t>
+            </w:r>
+          </w:p>
+        </w:tc>
+        <w:tc>
+          <w:tcPr>
+            <w:tcW w:w="3613" w:type="dxa"/>
+            <w:tcBorders>
+              <w:top w:val="single" w:sz="4" w:space="0" w:color="auto"/>
+              <w:left w:val="single" w:sz="4" w:space="0" w:color="auto"/>
+              <w:bottom w:val="single" w:sz="4" w:space="0" w:color="auto"/>
+              <w:right w:val="single" w:sz="4" w:space="0" w:color="auto"/>
+            </w:tcBorders>
+            <w:vAlign w:val="center"/>
+          </w:tcPr>
+          <w:p>
+            <w:pPr>
+              <w:spacing w:line="360" w:lineRule="auto"/>
+              <w:ind w:firstLine="0"/>
+              <w:rPr>
+                <w:lang w:eastAsia="en-US"/>
+              </w:rPr>
+            </w:pPr>
+            <w:r>
+              <w:rPr>
+                <w:lang w:eastAsia="en-US"/>
+              </w:rPr>
+              <w:t>Guarda los cambios</w:t>
+            </w:r>
           </w:p>
         </w:tc>
       </w:tr>
@@ -3668,25 +4740,6 @@
           <w:lang w:val="es-AR" w:eastAsia="es-AR"/>
         </w:rPr>
       </w:pPr>
-      <w:r>
-        <w:rPr>
-          <w:sz w:val="28"/>
-          <w:szCs w:val="28"/>
-          <w:u w:val="single"/>
-          <w:lang w:val="es-AR" w:eastAsia="es-AR"/>
-        </w:rPr>
-        <w:t>Diagrama de transición de estados.</w:t>
-      </w:r>
-    </w:p>
-    <w:p>
-      <w:pPr>
-        <w:rPr>
-          <w:sz w:val="28"/>
-          <w:szCs w:val="28"/>
-          <w:u w:val="single"/>
-          <w:lang w:val="es-AR" w:eastAsia="es-AR"/>
-        </w:rPr>
-      </w:pPr>
     </w:p>
     <w:p>
       <w:pPr>
@@ -3716,6 +4769,7 @@
           <w:docPart w:val="CCEEC506B1454AE699B1B0CECBE2B348"/>
         </w:placeholder>
       </w:sdtPr>
+      <w:sdtEndPr/>
       <w:sdtContent>
         <w:p>
           <w:pPr>
@@ -3761,6 +4815,7 @@
           <w:szCs w:val="32"/>
           <w:u w:val="single"/>
         </w:rPr>
+        <w:lastRenderedPageBreak/>
         <w:t>SALIDAS IMPRESAS</w:t>
       </w:r>
     </w:p>
@@ -3782,6 +4837,7 @@
           <w:docPart w:val="DBA2AECC5E0B492A80FB24FB20CEC244"/>
         </w:placeholder>
       </w:sdtPr>
+      <w:sdtEndPr/>
       <w:sdtContent>
         <w:sdt>
           <w:sdtPr>
@@ -3794,6 +4850,7 @@
               <w:docPart w:val="9CE63D34D20F4B7D87611196C6DC36C0"/>
             </w:placeholder>
           </w:sdtPr>
+          <w:sdtEndPr/>
           <w:sdtContent>
             <w:p>
               <w:pPr>
@@ -4043,6 +5100,9 @@
               <w:spacing w:line="360" w:lineRule="auto"/>
               <w:ind w:firstLine="0"/>
             </w:pPr>
+            <w:r>
+              <w:t>1.3</w:t>
+            </w:r>
           </w:p>
         </w:tc>
         <w:tc>
@@ -4054,6 +5114,9 @@
               <w:spacing w:line="360" w:lineRule="auto"/>
               <w:ind w:firstLine="0"/>
             </w:pPr>
+            <w:r>
+              <w:t>10/5/2023</w:t>
+            </w:r>
           </w:p>
         </w:tc>
         <w:tc>
@@ -4065,6 +5128,12 @@
               <w:spacing w:line="360" w:lineRule="auto"/>
               <w:ind w:firstLine="0"/>
             </w:pPr>
+            <w:r>
+              <w:t>Actualización</w:t>
+            </w:r>
+            <w:r>
+              <w:t xml:space="preserve"> de prototipo y datos</w:t>
+            </w:r>
           </w:p>
         </w:tc>
         <w:tc>
@@ -4076,6 +5145,19 @@
               <w:spacing w:line="360" w:lineRule="auto"/>
               <w:ind w:firstLine="0"/>
             </w:pPr>
+            <w:r>
+              <w:t xml:space="preserve">Mica </w:t>
+            </w:r>
+            <w:proofErr w:type="spellStart"/>
+            <w:r>
+              <w:t>Barberis</w:t>
+            </w:r>
+            <w:proofErr w:type="spellEnd"/>
+            <w:r>
+              <w:t xml:space="preserve"> y Laura Torres</w:t>
+            </w:r>
+            <w:bookmarkStart w:id="2" w:name="_GoBack"/>
+            <w:bookmarkEnd w:id="2"/>
           </w:p>
         </w:tc>
       </w:tr>
@@ -4136,8 +5218,8 @@
     <w:p/>
     <w:p/>
     <w:sectPr>
-      <w:headerReference w:type="default" r:id="rId14"/>
-      <w:footerReference w:type="default" r:id="rId15"/>
+      <w:headerReference w:type="default" r:id="rId20"/>
+      <w:footerReference w:type="default" r:id="rId21"/>
       <w:pgSz w:w="11906" w:h="16838" w:code="9"/>
       <w:pgMar w:top="1701" w:right="1701" w:bottom="1418" w:left="1701" w:header="709" w:footer="709" w:gutter="0"/>
       <w:pgBorders w:offsetFrom="page">
@@ -4154,7 +5236,7 @@
 </file>
 
 <file path=word/endnotes.xml><?xml version="1.0" encoding="utf-8"?>
-<w:endnotes xmlns:wpc="http://schemas.microsoft.com/office/word/2010/wordprocessingCanvas" xmlns:cx="http://schemas.microsoft.com/office/drawing/2014/chartex" xmlns:cx1="http://schemas.microsoft.com/office/drawing/2015/9/8/chartex" xmlns:cx2="http://schemas.microsoft.com/office/drawing/2015/10/21/chartex" xmlns:cx3="http://schemas.microsoft.com/office/drawing/2016/5/9/chartex" xmlns:cx4="http://schemas.microsoft.com/office/drawing/2016/5/10/chartex" xmlns:cx5="http://schemas.microsoft.com/office/drawing/2016/5/11/chartex" xmlns:cx6="http://schemas.microsoft.com/office/drawing/2016/5/12/chartex" xmlns:cx7="http://schemas.microsoft.com/office/drawing/2016/5/13/chartex" xmlns:cx8="http://schemas.microsoft.com/office/drawing/2016/5/14/chartex" xmlns:mc="http://schemas.openxmlformats.org/markup-compatibility/2006" xmlns:aink="http://schemas.microsoft.com/office/drawing/2016/ink" xmlns:am3d="http://schemas.microsoft.com/office/drawing/2017/model3d" xmlns:o="urn:schemas-microsoft-com:office:office" xmlns:oel="http://schemas.microsoft.com/office/2019/extlst" xmlns:r="http://schemas.openxmlformats.org/officeDocument/2006/relationships" xmlns:m="http://schemas.openxmlformats.org/officeDocument/2006/math" xmlns:v="urn:schemas-microsoft-com:vml" xmlns:wp14="http://schemas.microsoft.com/office/word/2010/wordprocessingDrawing" xmlns:wp="http://schemas.openxmlformats.org/drawingml/2006/wordprocessingDrawing" xmlns:w10="urn:schemas-microsoft-com:office:word" xmlns:w="http://schemas.openxmlformats.org/wordprocessingml/2006/main" xmlns:w14="http://schemas.microsoft.com/office/word/2010/wordml" xmlns:w15="http://schemas.microsoft.com/office/word/2012/wordml" xmlns:w16cex="http://schemas.microsoft.com/office/word/2018/wordml/cex" xmlns:w16cid="http://schemas.microsoft.com/office/word/2016/wordml/cid" xmlns:w16="http://schemas.microsoft.com/office/word/2018/wordml" xmlns:w16du="http://schemas.microsoft.com/office/word/2023/wordml/word16du" xmlns:w16sdtdh="http://schemas.microsoft.com/office/word/2020/wordml/sdtdatahash" xmlns:w16se="http://schemas.microsoft.com/office/word/2015/wordml/symex" xmlns:wpg="http://schemas.microsoft.com/office/word/2010/wordprocessingGroup" xmlns:wpi="http://schemas.microsoft.com/office/word/2010/wordprocessingInk" xmlns:wne="http://schemas.microsoft.com/office/word/2006/wordml" xmlns:wps="http://schemas.microsoft.com/office/word/2010/wordprocessingShape" mc:Ignorable="w14 w15 w16se w16cid w16 w16cex w16sdtdh wp14">
+<w:endnotes xmlns:wpc="http://schemas.microsoft.com/office/word/2010/wordprocessingCanvas" xmlns:cx="http://schemas.microsoft.com/office/drawing/2014/chartex" xmlns:mc="http://schemas.openxmlformats.org/markup-compatibility/2006" xmlns:o="urn:schemas-microsoft-com:office:office" xmlns:r="http://schemas.openxmlformats.org/officeDocument/2006/relationships" xmlns:m="http://schemas.openxmlformats.org/officeDocument/2006/math" xmlns:v="urn:schemas-microsoft-com:vml" xmlns:wp14="http://schemas.microsoft.com/office/word/2010/wordprocessingDrawing" xmlns:wp="http://schemas.openxmlformats.org/drawingml/2006/wordprocessingDrawing" xmlns:w10="urn:schemas-microsoft-com:office:word" xmlns:w="http://schemas.openxmlformats.org/wordprocessingml/2006/main" xmlns:w14="http://schemas.microsoft.com/office/word/2010/wordml" xmlns:w15="http://schemas.microsoft.com/office/word/2012/wordml" xmlns:w16se="http://schemas.microsoft.com/office/word/2015/wordml/symex" xmlns:wpg="http://schemas.microsoft.com/office/word/2010/wordprocessingGroup" xmlns:wpi="http://schemas.microsoft.com/office/word/2010/wordprocessingInk" xmlns:wne="http://schemas.microsoft.com/office/word/2006/wordml" xmlns:wps="http://schemas.microsoft.com/office/word/2010/wordprocessingShape" mc:Ignorable="w14 w15 w16se wp14">
   <w:endnote w:type="separator" w:id="-1">
     <w:p>
       <w:r>
@@ -4173,7 +5255,7 @@
 </file>
 
 <file path=word/footer1.xml><?xml version="1.0" encoding="utf-8"?>
-<w:ftr xmlns:wpc="http://schemas.microsoft.com/office/word/2010/wordprocessingCanvas" xmlns:cx="http://schemas.microsoft.com/office/drawing/2014/chartex" xmlns:cx1="http://schemas.microsoft.com/office/drawing/2015/9/8/chartex" xmlns:cx2="http://schemas.microsoft.com/office/drawing/2015/10/21/chartex" xmlns:cx3="http://schemas.microsoft.com/office/drawing/2016/5/9/chartex" xmlns:cx4="http://schemas.microsoft.com/office/drawing/2016/5/10/chartex" xmlns:cx5="http://schemas.microsoft.com/office/drawing/2016/5/11/chartex" xmlns:cx6="http://schemas.microsoft.com/office/drawing/2016/5/12/chartex" xmlns:cx7="http://schemas.microsoft.com/office/drawing/2016/5/13/chartex" xmlns:cx8="http://schemas.microsoft.com/office/drawing/2016/5/14/chartex" xmlns:mc="http://schemas.openxmlformats.org/markup-compatibility/2006" xmlns:aink="http://schemas.microsoft.com/office/drawing/2016/ink" xmlns:am3d="http://schemas.microsoft.com/office/drawing/2017/model3d" xmlns:o="urn:schemas-microsoft-com:office:office" xmlns:oel="http://schemas.microsoft.com/office/2019/extlst" xmlns:r="http://schemas.openxmlformats.org/officeDocument/2006/relationships" xmlns:m="http://schemas.openxmlformats.org/officeDocument/2006/math" xmlns:v="urn:schemas-microsoft-com:vml" xmlns:wp14="http://schemas.microsoft.com/office/word/2010/wordprocessingDrawing" xmlns:wp="http://schemas.openxmlformats.org/drawingml/2006/wordprocessingDrawing" xmlns:w10="urn:schemas-microsoft-com:office:word" xmlns:w="http://schemas.openxmlformats.org/wordprocessingml/2006/main" xmlns:w14="http://schemas.microsoft.com/office/word/2010/wordml" xmlns:w15="http://schemas.microsoft.com/office/word/2012/wordml" xmlns:w16cex="http://schemas.microsoft.com/office/word/2018/wordml/cex" xmlns:w16cid="http://schemas.microsoft.com/office/word/2016/wordml/cid" xmlns:w16="http://schemas.microsoft.com/office/word/2018/wordml" xmlns:w16du="http://schemas.microsoft.com/office/word/2023/wordml/word16du" xmlns:w16sdtdh="http://schemas.microsoft.com/office/word/2020/wordml/sdtdatahash" xmlns:w16se="http://schemas.microsoft.com/office/word/2015/wordml/symex" xmlns:wpg="http://schemas.microsoft.com/office/word/2010/wordprocessingGroup" xmlns:wpi="http://schemas.microsoft.com/office/word/2010/wordprocessingInk" xmlns:wne="http://schemas.microsoft.com/office/word/2006/wordml" xmlns:wps="http://schemas.microsoft.com/office/word/2010/wordprocessingShape" mc:Ignorable="w14 w15 w16se w16cid w16 w16cex w16sdtdh wp14">
+<w:ftr xmlns:wpc="http://schemas.microsoft.com/office/word/2010/wordprocessingCanvas" xmlns:cx="http://schemas.microsoft.com/office/drawing/2014/chartex" xmlns:mc="http://schemas.openxmlformats.org/markup-compatibility/2006" xmlns:o="urn:schemas-microsoft-com:office:office" xmlns:r="http://schemas.openxmlformats.org/officeDocument/2006/relationships" xmlns:m="http://schemas.openxmlformats.org/officeDocument/2006/math" xmlns:v="urn:schemas-microsoft-com:vml" xmlns:wp14="http://schemas.microsoft.com/office/word/2010/wordprocessingDrawing" xmlns:wp="http://schemas.openxmlformats.org/drawingml/2006/wordprocessingDrawing" xmlns:w10="urn:schemas-microsoft-com:office:word" xmlns:w="http://schemas.openxmlformats.org/wordprocessingml/2006/main" xmlns:w14="http://schemas.microsoft.com/office/word/2010/wordml" xmlns:w15="http://schemas.microsoft.com/office/word/2012/wordml" xmlns:w16se="http://schemas.microsoft.com/office/word/2015/wordml/symex" xmlns:wpg="http://schemas.microsoft.com/office/word/2010/wordprocessingGroup" xmlns:wpi="http://schemas.microsoft.com/office/word/2010/wordprocessingInk" xmlns:wne="http://schemas.microsoft.com/office/word/2006/wordml" xmlns:wps="http://schemas.microsoft.com/office/word/2010/wordprocessingShape" mc:Ignorable="w14 w15 w16se wp14">
   <w:p>
     <w:pPr>
       <w:pStyle w:val="Piedepgina"/>
@@ -4226,7 +5308,7 @@
         <w:sz w:val="16"/>
         <w:szCs w:val="16"/>
       </w:rPr>
-      <w:t>2</w:t>
+      <w:t>6</w:t>
     </w:r>
     <w:r>
       <w:rPr>
@@ -4281,7 +5363,7 @@
         <w:sz w:val="16"/>
         <w:szCs w:val="16"/>
       </w:rPr>
-      <w:t>5</w:t>
+      <w:t>6</w:t>
     </w:r>
     <w:r>
       <w:rPr>
@@ -4297,7 +5379,7 @@
 </file>
 
 <file path=word/footnotes.xml><?xml version="1.0" encoding="utf-8"?>
-<w:footnotes xmlns:wpc="http://schemas.microsoft.com/office/word/2010/wordprocessingCanvas" xmlns:cx="http://schemas.microsoft.com/office/drawing/2014/chartex" xmlns:cx1="http://schemas.microsoft.com/office/drawing/2015/9/8/chartex" xmlns:cx2="http://schemas.microsoft.com/office/drawing/2015/10/21/chartex" xmlns:cx3="http://schemas.microsoft.com/office/drawing/2016/5/9/chartex" xmlns:cx4="http://schemas.microsoft.com/office/drawing/2016/5/10/chartex" xmlns:cx5="http://schemas.microsoft.com/office/drawing/2016/5/11/chartex" xmlns:cx6="http://schemas.microsoft.com/office/drawing/2016/5/12/chartex" xmlns:cx7="http://schemas.microsoft.com/office/drawing/2016/5/13/chartex" xmlns:cx8="http://schemas.microsoft.com/office/drawing/2016/5/14/chartex" xmlns:mc="http://schemas.openxmlformats.org/markup-compatibility/2006" xmlns:aink="http://schemas.microsoft.com/office/drawing/2016/ink" xmlns:am3d="http://schemas.microsoft.com/office/drawing/2017/model3d" xmlns:o="urn:schemas-microsoft-com:office:office" xmlns:oel="http://schemas.microsoft.com/office/2019/extlst" xmlns:r="http://schemas.openxmlformats.org/officeDocument/2006/relationships" xmlns:m="http://schemas.openxmlformats.org/officeDocument/2006/math" xmlns:v="urn:schemas-microsoft-com:vml" xmlns:wp14="http://schemas.microsoft.com/office/word/2010/wordprocessingDrawing" xmlns:wp="http://schemas.openxmlformats.org/drawingml/2006/wordprocessingDrawing" xmlns:w10="urn:schemas-microsoft-com:office:word" xmlns:w="http://schemas.openxmlformats.org/wordprocessingml/2006/main" xmlns:w14="http://schemas.microsoft.com/office/word/2010/wordml" xmlns:w15="http://schemas.microsoft.com/office/word/2012/wordml" xmlns:w16cex="http://schemas.microsoft.com/office/word/2018/wordml/cex" xmlns:w16cid="http://schemas.microsoft.com/office/word/2016/wordml/cid" xmlns:w16="http://schemas.microsoft.com/office/word/2018/wordml" xmlns:w16du="http://schemas.microsoft.com/office/word/2023/wordml/word16du" xmlns:w16sdtdh="http://schemas.microsoft.com/office/word/2020/wordml/sdtdatahash" xmlns:w16se="http://schemas.microsoft.com/office/word/2015/wordml/symex" xmlns:wpg="http://schemas.microsoft.com/office/word/2010/wordprocessingGroup" xmlns:wpi="http://schemas.microsoft.com/office/word/2010/wordprocessingInk" xmlns:wne="http://schemas.microsoft.com/office/word/2006/wordml" xmlns:wps="http://schemas.microsoft.com/office/word/2010/wordprocessingShape" mc:Ignorable="w14 w15 w16se w16cid w16 w16cex w16sdtdh wp14">
+<w:footnotes xmlns:wpc="http://schemas.microsoft.com/office/word/2010/wordprocessingCanvas" xmlns:cx="http://schemas.microsoft.com/office/drawing/2014/chartex" xmlns:mc="http://schemas.openxmlformats.org/markup-compatibility/2006" xmlns:o="urn:schemas-microsoft-com:office:office" xmlns:r="http://schemas.openxmlformats.org/officeDocument/2006/relationships" xmlns:m="http://schemas.openxmlformats.org/officeDocument/2006/math" xmlns:v="urn:schemas-microsoft-com:vml" xmlns:wp14="http://schemas.microsoft.com/office/word/2010/wordprocessingDrawing" xmlns:wp="http://schemas.openxmlformats.org/drawingml/2006/wordprocessingDrawing" xmlns:w10="urn:schemas-microsoft-com:office:word" xmlns:w="http://schemas.openxmlformats.org/wordprocessingml/2006/main" xmlns:w14="http://schemas.microsoft.com/office/word/2010/wordml" xmlns:w15="http://schemas.microsoft.com/office/word/2012/wordml" xmlns:w16se="http://schemas.microsoft.com/office/word/2015/wordml/symex" xmlns:wpg="http://schemas.microsoft.com/office/word/2010/wordprocessingGroup" xmlns:wpi="http://schemas.microsoft.com/office/word/2010/wordprocessingInk" xmlns:wne="http://schemas.microsoft.com/office/word/2006/wordml" xmlns:wps="http://schemas.microsoft.com/office/word/2010/wordprocessingShape" mc:Ignorable="w14 w15 w16se wp14">
   <w:footnote w:type="separator" w:id="-1">
     <w:p>
       <w:r>
@@ -4316,7 +5398,7 @@
 </file>
 
 <file path=word/header1.xml><?xml version="1.0" encoding="utf-8"?>
-<w:hdr xmlns:wpc="http://schemas.microsoft.com/office/word/2010/wordprocessingCanvas" xmlns:cx="http://schemas.microsoft.com/office/drawing/2014/chartex" xmlns:cx1="http://schemas.microsoft.com/office/drawing/2015/9/8/chartex" xmlns:cx2="http://schemas.microsoft.com/office/drawing/2015/10/21/chartex" xmlns:cx3="http://schemas.microsoft.com/office/drawing/2016/5/9/chartex" xmlns:cx4="http://schemas.microsoft.com/office/drawing/2016/5/10/chartex" xmlns:cx5="http://schemas.microsoft.com/office/drawing/2016/5/11/chartex" xmlns:cx6="http://schemas.microsoft.com/office/drawing/2016/5/12/chartex" xmlns:cx7="http://schemas.microsoft.com/office/drawing/2016/5/13/chartex" xmlns:cx8="http://schemas.microsoft.com/office/drawing/2016/5/14/chartex" xmlns:mc="http://schemas.openxmlformats.org/markup-compatibility/2006" xmlns:aink="http://schemas.microsoft.com/office/drawing/2016/ink" xmlns:am3d="http://schemas.microsoft.com/office/drawing/2017/model3d" xmlns:o="urn:schemas-microsoft-com:office:office" xmlns:oel="http://schemas.microsoft.com/office/2019/extlst" xmlns:r="http://schemas.openxmlformats.org/officeDocument/2006/relationships" xmlns:m="http://schemas.openxmlformats.org/officeDocument/2006/math" xmlns:v="urn:schemas-microsoft-com:vml" xmlns:wp14="http://schemas.microsoft.com/office/word/2010/wordprocessingDrawing" xmlns:wp="http://schemas.openxmlformats.org/drawingml/2006/wordprocessingDrawing" xmlns:w10="urn:schemas-microsoft-com:office:word" xmlns:w="http://schemas.openxmlformats.org/wordprocessingml/2006/main" xmlns:w14="http://schemas.microsoft.com/office/word/2010/wordml" xmlns:w15="http://schemas.microsoft.com/office/word/2012/wordml" xmlns:w16cex="http://schemas.microsoft.com/office/word/2018/wordml/cex" xmlns:w16cid="http://schemas.microsoft.com/office/word/2016/wordml/cid" xmlns:w16="http://schemas.microsoft.com/office/word/2018/wordml" xmlns:w16du="http://schemas.microsoft.com/office/word/2023/wordml/word16du" xmlns:w16sdtdh="http://schemas.microsoft.com/office/word/2020/wordml/sdtdatahash" xmlns:w16se="http://schemas.microsoft.com/office/word/2015/wordml/symex" xmlns:wpg="http://schemas.microsoft.com/office/word/2010/wordprocessingGroup" xmlns:wpi="http://schemas.microsoft.com/office/word/2010/wordprocessingInk" xmlns:wne="http://schemas.microsoft.com/office/word/2006/wordml" xmlns:wps="http://schemas.microsoft.com/office/word/2010/wordprocessingShape" mc:Ignorable="w14 w15 w16se w16cid w16 w16cex w16sdtdh wp14">
+<w:hdr xmlns:wpc="http://schemas.microsoft.com/office/word/2010/wordprocessingCanvas" xmlns:cx="http://schemas.microsoft.com/office/drawing/2014/chartex" xmlns:mc="http://schemas.openxmlformats.org/markup-compatibility/2006" xmlns:o="urn:schemas-microsoft-com:office:office" xmlns:r="http://schemas.openxmlformats.org/officeDocument/2006/relationships" xmlns:m="http://schemas.openxmlformats.org/officeDocument/2006/math" xmlns:v="urn:schemas-microsoft-com:vml" xmlns:wp14="http://schemas.microsoft.com/office/word/2010/wordprocessingDrawing" xmlns:wp="http://schemas.openxmlformats.org/drawingml/2006/wordprocessingDrawing" xmlns:w10="urn:schemas-microsoft-com:office:word" xmlns:w="http://schemas.openxmlformats.org/wordprocessingml/2006/main" xmlns:w14="http://schemas.microsoft.com/office/word/2010/wordml" xmlns:w15="http://schemas.microsoft.com/office/word/2012/wordml" xmlns:w16se="http://schemas.microsoft.com/office/word/2015/wordml/symex" xmlns:wpg="http://schemas.microsoft.com/office/word/2010/wordprocessingGroup" xmlns:wpi="http://schemas.microsoft.com/office/word/2010/wordprocessingInk" xmlns:wne="http://schemas.microsoft.com/office/word/2006/wordml" xmlns:wps="http://schemas.microsoft.com/office/word/2010/wordprocessingShape" mc:Ignorable="w14 w15 w16se wp14">
   <w:p>
     <w:pPr>
       <w:pStyle w:val="Encabezado"/>
@@ -4380,7 +5462,7 @@
             </wp:anchor>
           </w:drawing>
         </mc:Choice>
-        <mc:Fallback>
+        <mc:Fallback xmlns:cx1="http://schemas.microsoft.com/office/drawing/2015/9/8/chartex" xmlns:cx2="http://schemas.microsoft.com/office/drawing/2015/10/21/chartex" xmlns:cx3="http://schemas.microsoft.com/office/drawing/2016/5/9/chartex" xmlns:cx4="http://schemas.microsoft.com/office/drawing/2016/5/10/chartex" xmlns:cx5="http://schemas.microsoft.com/office/drawing/2016/5/11/chartex" xmlns:cx6="http://schemas.microsoft.com/office/drawing/2016/5/12/chartex" xmlns:cx7="http://schemas.microsoft.com/office/drawing/2016/5/13/chartex" xmlns:cx8="http://schemas.microsoft.com/office/drawing/2016/5/14/chartex" xmlns:aink="http://schemas.microsoft.com/office/drawing/2016/ink" xmlns:am3d="http://schemas.microsoft.com/office/drawing/2017/model3d" xmlns:oel="http://schemas.microsoft.com/office/2019/extlst" xmlns:w16cex="http://schemas.microsoft.com/office/word/2018/wordml/cex" xmlns:w16cid="http://schemas.microsoft.com/office/word/2016/wordml/cid" xmlns:w16="http://schemas.microsoft.com/office/word/2018/wordml" xmlns:w16du="http://schemas.microsoft.com/office/word/2023/wordml/word16du" xmlns:w16sdtdh="http://schemas.microsoft.com/office/word/2020/wordml/sdtdatahash">
           <w:pict>
             <v:line w14:anchorId="4B8DD273" id="2 Conector recto" o:spid="_x0000_s1026" style="position:absolute;z-index:251663360;visibility:visible;mso-wrap-style:square;mso-wrap-distance-left:9pt;mso-wrap-distance-top:0;mso-wrap-distance-right:9pt;mso-wrap-distance-bottom:0;mso-position-horizontal:absolute;mso-position-horizontal-relative:text;mso-position-vertical:absolute;mso-position-vertical-relative:text" from="-.6pt,44.85pt" to="459.75pt,44.85pt" o:gfxdata="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" strokecolor="#4579b8 [3044]"/>
           </w:pict>
@@ -4575,7 +5657,33 @@
 </file>
 
 <file path=word/numbering.xml><?xml version="1.0" encoding="utf-8"?>
-<w:numbering xmlns:wpc="http://schemas.microsoft.com/office/word/2010/wordprocessingCanvas" xmlns:cx="http://schemas.microsoft.com/office/drawing/2014/chartex" xmlns:cx1="http://schemas.microsoft.com/office/drawing/2015/9/8/chartex" xmlns:cx2="http://schemas.microsoft.com/office/drawing/2015/10/21/chartex" xmlns:cx3="http://schemas.microsoft.com/office/drawing/2016/5/9/chartex" xmlns:cx4="http://schemas.microsoft.com/office/drawing/2016/5/10/chartex" xmlns:cx5="http://schemas.microsoft.com/office/drawing/2016/5/11/chartex" xmlns:cx6="http://schemas.microsoft.com/office/drawing/2016/5/12/chartex" xmlns:cx7="http://schemas.microsoft.com/office/drawing/2016/5/13/chartex" xmlns:cx8="http://schemas.microsoft.com/office/drawing/2016/5/14/chartex" xmlns:mc="http://schemas.openxmlformats.org/markup-compatibility/2006" xmlns:aink="http://schemas.microsoft.com/office/drawing/2016/ink" xmlns:am3d="http://schemas.microsoft.com/office/drawing/2017/model3d" xmlns:o="urn:schemas-microsoft-com:office:office" xmlns:oel="http://schemas.microsoft.com/office/2019/extlst" xmlns:r="http://schemas.openxmlformats.org/officeDocument/2006/relationships" xmlns:m="http://schemas.openxmlformats.org/officeDocument/2006/math" xmlns:v="urn:schemas-microsoft-com:vml" xmlns:wp14="http://schemas.microsoft.com/office/word/2010/wordprocessingDrawing" xmlns:wp="http://schemas.openxmlformats.org/drawingml/2006/wordprocessingDrawing" xmlns:w10="urn:schemas-microsoft-com:office:word" xmlns:w="http://schemas.openxmlformats.org/wordprocessingml/2006/main" xmlns:w14="http://schemas.microsoft.com/office/word/2010/wordml" xmlns:w15="http://schemas.microsoft.com/office/word/2012/wordml" xmlns:w16cex="http://schemas.microsoft.com/office/word/2018/wordml/cex" xmlns:w16cid="http://schemas.microsoft.com/office/word/2016/wordml/cid" xmlns:w16="http://schemas.microsoft.com/office/word/2018/wordml" xmlns:w16du="http://schemas.microsoft.com/office/word/2023/wordml/word16du" xmlns:w16sdtdh="http://schemas.microsoft.com/office/word/2020/wordml/sdtdatahash" xmlns:w16se="http://schemas.microsoft.com/office/word/2015/wordml/symex" xmlns:wpg="http://schemas.microsoft.com/office/word/2010/wordprocessingGroup" xmlns:wpi="http://schemas.microsoft.com/office/word/2010/wordprocessingInk" xmlns:wne="http://schemas.microsoft.com/office/word/2006/wordml" xmlns:wps="http://schemas.microsoft.com/office/word/2010/wordprocessingShape" mc:Ignorable="w14 w15 w16se w16cid w16 w16cex w16sdtdh wp14">
+<w:numbering xmlns:wpc="http://schemas.microsoft.com/office/word/2010/wordprocessingCanvas" xmlns:cx="http://schemas.microsoft.com/office/drawing/2014/chartex" xmlns:mc="http://schemas.openxmlformats.org/markup-compatibility/2006" xmlns:o="urn:schemas-microsoft-com:office:office" xmlns:r="http://schemas.openxmlformats.org/officeDocument/2006/relationships" xmlns:m="http://schemas.openxmlformats.org/officeDocument/2006/math" xmlns:v="urn:schemas-microsoft-com:vml" xmlns:wp14="http://schemas.microsoft.com/office/word/2010/wordprocessingDrawing" xmlns:wp="http://schemas.openxmlformats.org/drawingml/2006/wordprocessingDrawing" xmlns:w10="urn:schemas-microsoft-com:office:word" xmlns:w="http://schemas.openxmlformats.org/wordprocessingml/2006/main" xmlns:w14="http://schemas.microsoft.com/office/word/2010/wordml" xmlns:w15="http://schemas.microsoft.com/office/word/2012/wordml" xmlns:w16se="http://schemas.microsoft.com/office/word/2015/wordml/symex" xmlns:wpg="http://schemas.microsoft.com/office/word/2010/wordprocessingGroup" xmlns:wpi="http://schemas.microsoft.com/office/word/2010/wordprocessingInk" xmlns:wne="http://schemas.microsoft.com/office/word/2006/wordml" xmlns:wps="http://schemas.microsoft.com/office/word/2010/wordprocessingShape" mc:Ignorable="w14 w15 w16se wp14">
+  <w:numPicBullet w:numPicBulletId="0">
+    <w:pict>
+      <v:shapetype id="_x0000_t75" coordsize="21600,21600" o:spt="75" o:preferrelative="t" path="m@4@5l@4@11@9@11@9@5xe" filled="f" stroked="f">
+        <v:stroke joinstyle="miter"/>
+        <v:formulas>
+          <v:f eqn="if lineDrawn pixelLineWidth 0"/>
+          <v:f eqn="sum @0 1 0"/>
+          <v:f eqn="sum 0 0 @1"/>
+          <v:f eqn="prod @2 1 2"/>
+          <v:f eqn="prod @3 21600 pixelWidth"/>
+          <v:f eqn="prod @3 21600 pixelHeight"/>
+          <v:f eqn="sum @0 0 1"/>
+          <v:f eqn="prod @6 1 2"/>
+          <v:f eqn="prod @7 21600 pixelWidth"/>
+          <v:f eqn="sum @8 21600 0"/>
+          <v:f eqn="prod @7 21600 pixelHeight"/>
+          <v:f eqn="sum @10 21600 0"/>
+        </v:formulas>
+        <v:path o:extrusionok="f" gradientshapeok="t" o:connecttype="rect"/>
+        <o:lock v:ext="edit" aspectratio="t"/>
+      </v:shapetype>
+      <v:shape id="_x0000_i1068" type="#_x0000_t75" style="width:12pt;height:9.6pt;visibility:visible;mso-wrap-style:square" o:bullet="t">
+        <v:imagedata r:id="rId1" o:title=""/>
+      </v:shape>
+    </w:pict>
+  </w:numPicBullet>
   <w:abstractNum w:abstractNumId="0" w15:restartNumberingAfterBreak="0">
     <w:nsid w:val="0A2979B2"/>
     <w:multiLevelType w:val="hybridMultilevel"/>
@@ -5568,6 +6676,147 @@
     </w:lvl>
   </w:abstractNum>
   <w:abstractNum w:abstractNumId="9" w15:restartNumberingAfterBreak="0">
+    <w:nsid w:val="6EC2496B"/>
+    <w:multiLevelType w:val="hybridMultilevel"/>
+    <w:tmpl w:val="9BBAAB62"/>
+    <w:lvl w:ilvl="0" w:tplc="673CEE80">
+      <w:start w:val="1"/>
+      <w:numFmt w:val="bullet"/>
+      <w:lvlText w:val=""/>
+      <w:lvlPicBulletId w:val="0"/>
+      <w:lvlJc w:val="left"/>
+      <w:pPr>
+        <w:tabs>
+          <w:tab w:val="num" w:pos="720"/>
+        </w:tabs>
+        <w:ind w:left="720" w:hanging="360"/>
+      </w:pPr>
+      <w:rPr>
+        <w:rFonts w:ascii="Symbol" w:hAnsi="Symbol" w:hint="default"/>
+      </w:rPr>
+    </w:lvl>
+    <w:lvl w:ilvl="1" w:tplc="3FCE21BE" w:tentative="1">
+      <w:start w:val="1"/>
+      <w:numFmt w:val="bullet"/>
+      <w:lvlText w:val=""/>
+      <w:lvlJc w:val="left"/>
+      <w:pPr>
+        <w:tabs>
+          <w:tab w:val="num" w:pos="1440"/>
+        </w:tabs>
+        <w:ind w:left="1440" w:hanging="360"/>
+      </w:pPr>
+      <w:rPr>
+        <w:rFonts w:ascii="Symbol" w:hAnsi="Symbol" w:hint="default"/>
+      </w:rPr>
+    </w:lvl>
+    <w:lvl w:ilvl="2" w:tplc="DC66EF8E" w:tentative="1">
+      <w:start w:val="1"/>
+      <w:numFmt w:val="bullet"/>
+      <w:lvlText w:val=""/>
+      <w:lvlJc w:val="left"/>
+      <w:pPr>
+        <w:tabs>
+          <w:tab w:val="num" w:pos="2160"/>
+        </w:tabs>
+        <w:ind w:left="2160" w:hanging="360"/>
+      </w:pPr>
+      <w:rPr>
+        <w:rFonts w:ascii="Symbol" w:hAnsi="Symbol" w:hint="default"/>
+      </w:rPr>
+    </w:lvl>
+    <w:lvl w:ilvl="3" w:tplc="B70CF992" w:tentative="1">
+      <w:start w:val="1"/>
+      <w:numFmt w:val="bullet"/>
+      <w:lvlText w:val=""/>
+      <w:lvlJc w:val="left"/>
+      <w:pPr>
+        <w:tabs>
+          <w:tab w:val="num" w:pos="2880"/>
+        </w:tabs>
+        <w:ind w:left="2880" w:hanging="360"/>
+      </w:pPr>
+      <w:rPr>
+        <w:rFonts w:ascii="Symbol" w:hAnsi="Symbol" w:hint="default"/>
+      </w:rPr>
+    </w:lvl>
+    <w:lvl w:ilvl="4" w:tplc="DF08D28A" w:tentative="1">
+      <w:start w:val="1"/>
+      <w:numFmt w:val="bullet"/>
+      <w:lvlText w:val=""/>
+      <w:lvlJc w:val="left"/>
+      <w:pPr>
+        <w:tabs>
+          <w:tab w:val="num" w:pos="3600"/>
+        </w:tabs>
+        <w:ind w:left="3600" w:hanging="360"/>
+      </w:pPr>
+      <w:rPr>
+        <w:rFonts w:ascii="Symbol" w:hAnsi="Symbol" w:hint="default"/>
+      </w:rPr>
+    </w:lvl>
+    <w:lvl w:ilvl="5" w:tplc="710E8DDA" w:tentative="1">
+      <w:start w:val="1"/>
+      <w:numFmt w:val="bullet"/>
+      <w:lvlText w:val=""/>
+      <w:lvlJc w:val="left"/>
+      <w:pPr>
+        <w:tabs>
+          <w:tab w:val="num" w:pos="4320"/>
+        </w:tabs>
+        <w:ind w:left="4320" w:hanging="360"/>
+      </w:pPr>
+      <w:rPr>
+        <w:rFonts w:ascii="Symbol" w:hAnsi="Symbol" w:hint="default"/>
+      </w:rPr>
+    </w:lvl>
+    <w:lvl w:ilvl="6" w:tplc="6B6EF1C0" w:tentative="1">
+      <w:start w:val="1"/>
+      <w:numFmt w:val="bullet"/>
+      <w:lvlText w:val=""/>
+      <w:lvlJc w:val="left"/>
+      <w:pPr>
+        <w:tabs>
+          <w:tab w:val="num" w:pos="5040"/>
+        </w:tabs>
+        <w:ind w:left="5040" w:hanging="360"/>
+      </w:pPr>
+      <w:rPr>
+        <w:rFonts w:ascii="Symbol" w:hAnsi="Symbol" w:hint="default"/>
+      </w:rPr>
+    </w:lvl>
+    <w:lvl w:ilvl="7" w:tplc="0D4C59A4" w:tentative="1">
+      <w:start w:val="1"/>
+      <w:numFmt w:val="bullet"/>
+      <w:lvlText w:val=""/>
+      <w:lvlJc w:val="left"/>
+      <w:pPr>
+        <w:tabs>
+          <w:tab w:val="num" w:pos="5760"/>
+        </w:tabs>
+        <w:ind w:left="5760" w:hanging="360"/>
+      </w:pPr>
+      <w:rPr>
+        <w:rFonts w:ascii="Symbol" w:hAnsi="Symbol" w:hint="default"/>
+      </w:rPr>
+    </w:lvl>
+    <w:lvl w:ilvl="8" w:tplc="779037B4" w:tentative="1">
+      <w:start w:val="1"/>
+      <w:numFmt w:val="bullet"/>
+      <w:lvlText w:val=""/>
+      <w:lvlJc w:val="left"/>
+      <w:pPr>
+        <w:tabs>
+          <w:tab w:val="num" w:pos="6480"/>
+        </w:tabs>
+        <w:ind w:left="6480" w:hanging="360"/>
+      </w:pPr>
+      <w:rPr>
+        <w:rFonts w:ascii="Symbol" w:hAnsi="Symbol" w:hint="default"/>
+      </w:rPr>
+    </w:lvl>
+  </w:abstractNum>
+  <w:abstractNum w:abstractNumId="10" w15:restartNumberingAfterBreak="0">
     <w:nsid w:val="79980403"/>
     <w:multiLevelType w:val="hybridMultilevel"/>
     <w:tmpl w:val="1580158C"/>
@@ -5680,7 +6929,7 @@
       </w:rPr>
     </w:lvl>
   </w:abstractNum>
-  <w:abstractNum w:abstractNumId="10" w15:restartNumberingAfterBreak="0">
+  <w:abstractNum w:abstractNumId="11" w15:restartNumberingAfterBreak="0">
     <w:nsid w:val="7B4E35CC"/>
     <w:multiLevelType w:val="hybridMultilevel"/>
     <w:tmpl w:val="734A4932"/>
@@ -5793,44 +7042,47 @@
       </w:rPr>
     </w:lvl>
   </w:abstractNum>
-  <w:num w:numId="1" w16cid:durableId="199124385">
+  <w:num w:numId="1">
     <w:abstractNumId w:val="4"/>
   </w:num>
-  <w:num w:numId="2" w16cid:durableId="1216817281">
+  <w:num w:numId="2">
     <w:abstractNumId w:val="1"/>
   </w:num>
-  <w:num w:numId="3" w16cid:durableId="950477612">
+  <w:num w:numId="3">
     <w:abstractNumId w:val="3"/>
   </w:num>
-  <w:num w:numId="4" w16cid:durableId="506218020">
+  <w:num w:numId="4">
     <w:abstractNumId w:val="2"/>
   </w:num>
-  <w:num w:numId="5" w16cid:durableId="364062981">
+  <w:num w:numId="5">
+    <w:abstractNumId w:val="11"/>
+  </w:num>
+  <w:num w:numId="6">
+    <w:abstractNumId w:val="0"/>
+  </w:num>
+  <w:num w:numId="7">
+    <w:abstractNumId w:val="6"/>
+  </w:num>
+  <w:num w:numId="8">
     <w:abstractNumId w:val="10"/>
   </w:num>
-  <w:num w:numId="6" w16cid:durableId="1752048135">
-    <w:abstractNumId w:val="0"/>
-  </w:num>
-  <w:num w:numId="7" w16cid:durableId="610864584">
-    <w:abstractNumId w:val="6"/>
-  </w:num>
-  <w:num w:numId="8" w16cid:durableId="742485088">
-    <w:abstractNumId w:val="9"/>
-  </w:num>
-  <w:num w:numId="9" w16cid:durableId="2130471083">
+  <w:num w:numId="9">
     <w:abstractNumId w:val="5"/>
   </w:num>
-  <w:num w:numId="10" w16cid:durableId="450244122">
+  <w:num w:numId="10">
     <w:abstractNumId w:val="8"/>
   </w:num>
-  <w:num w:numId="11" w16cid:durableId="163860796">
+  <w:num w:numId="11">
     <w:abstractNumId w:val="7"/>
+  </w:num>
+  <w:num w:numId="12">
+    <w:abstractNumId w:val="9"/>
   </w:num>
 </w:numbering>
 </file>
 
 <file path=word/styles.xml><?xml version="1.0" encoding="utf-8"?>
-<w:styles xmlns:mc="http://schemas.openxmlformats.org/markup-compatibility/2006" xmlns:r="http://schemas.openxmlformats.org/officeDocument/2006/relationships" xmlns:w="http://schemas.openxmlformats.org/wordprocessingml/2006/main" xmlns:w14="http://schemas.microsoft.com/office/word/2010/wordml" xmlns:w15="http://schemas.microsoft.com/office/word/2012/wordml" xmlns:w16cex="http://schemas.microsoft.com/office/word/2018/wordml/cex" xmlns:w16cid="http://schemas.microsoft.com/office/word/2016/wordml/cid" xmlns:w16="http://schemas.microsoft.com/office/word/2018/wordml" xmlns:w16sdtdh="http://schemas.microsoft.com/office/word/2020/wordml/sdtdatahash" xmlns:w16se="http://schemas.microsoft.com/office/word/2015/wordml/symex" mc:Ignorable="w14 w15 w16se w16cid w16 w16cex w16sdtdh">
+<w:styles xmlns:mc="http://schemas.openxmlformats.org/markup-compatibility/2006" xmlns:r="http://schemas.openxmlformats.org/officeDocument/2006/relationships" xmlns:w="http://schemas.openxmlformats.org/wordprocessingml/2006/main" xmlns:w14="http://schemas.microsoft.com/office/word/2010/wordml" xmlns:w15="http://schemas.microsoft.com/office/word/2012/wordml" xmlns:w16se="http://schemas.microsoft.com/office/word/2015/wordml/symex" mc:Ignorable="w14 w15 w16se">
   <w:docDefaults>
     <w:rPrDefault>
       <w:rPr>
@@ -5846,7 +7098,7 @@
       </w:pPr>
     </w:pPrDefault>
   </w:docDefaults>
-  <w:latentStyles w:defLockedState="0" w:defUIPriority="99" w:defSemiHidden="0" w:defUnhideWhenUsed="0" w:defQFormat="0" w:count="376">
+  <w:latentStyles w:defLockedState="0" w:defUIPriority="99" w:defSemiHidden="0" w:defUnhideWhenUsed="0" w:defQFormat="0" w:count="371">
     <w:lsdException w:name="Normal" w:uiPriority="0" w:qFormat="1"/>
     <w:lsdException w:name="heading 1" w:uiPriority="9" w:qFormat="1"/>
     <w:lsdException w:name="heading 2" w:semiHidden="1" w:uiPriority="9" w:unhideWhenUsed="1" w:qFormat="1"/>
@@ -5952,6 +7204,7 @@
     <w:lsdException w:name="HTML Sample" w:semiHidden="1" w:unhideWhenUsed="1"/>
     <w:lsdException w:name="HTML Typewriter" w:semiHidden="1" w:unhideWhenUsed="1"/>
     <w:lsdException w:name="HTML Variable" w:semiHidden="1" w:unhideWhenUsed="1"/>
+    <w:lsdException w:name="Normal Table" w:semiHidden="1" w:unhideWhenUsed="1"/>
     <w:lsdException w:name="annotation subject" w:semiHidden="1" w:unhideWhenUsed="1"/>
     <w:lsdException w:name="No List" w:semiHidden="1" w:unhideWhenUsed="1"/>
     <w:lsdException w:name="Outline List 1" w:semiHidden="1" w:unhideWhenUsed="1"/>
@@ -5994,8 +7247,11 @@
     <w:lsdException w:name="Table Contemporary" w:semiHidden="1" w:unhideWhenUsed="1"/>
     <w:lsdException w:name="Table Elegant" w:semiHidden="1" w:unhideWhenUsed="1"/>
     <w:lsdException w:name="Table Professional" w:semiHidden="1" w:unhideWhenUsed="1"/>
+    <w:lsdException w:name="Table Subtle 1" w:semiHidden="1" w:unhideWhenUsed="1"/>
     <w:lsdException w:name="Table Subtle 2" w:semiHidden="1" w:unhideWhenUsed="1"/>
     <w:lsdException w:name="Table Web 1" w:semiHidden="1" w:unhideWhenUsed="1"/>
+    <w:lsdException w:name="Table Web 2" w:semiHidden="1" w:unhideWhenUsed="1"/>
+    <w:lsdException w:name="Table Web 3" w:semiHidden="1" w:unhideWhenUsed="1"/>
     <w:lsdException w:name="Balloon Text" w:semiHidden="1" w:unhideWhenUsed="1"/>
     <w:lsdException w:name="Table Grid" w:uiPriority="0"/>
     <w:lsdException w:name="Table Theme" w:semiHidden="1" w:unhideWhenUsed="1"/>
@@ -6214,11 +7470,6 @@
     <w:lsdException w:name="List Table 5 Dark Accent 6" w:uiPriority="50"/>
     <w:lsdException w:name="List Table 6 Colorful Accent 6" w:uiPriority="51"/>
     <w:lsdException w:name="List Table 7 Colorful Accent 6" w:uiPriority="52"/>
-    <w:lsdException w:name="Mention" w:semiHidden="1" w:unhideWhenUsed="1"/>
-    <w:lsdException w:name="Smart Hyperlink" w:semiHidden="1" w:unhideWhenUsed="1"/>
-    <w:lsdException w:name="Hashtag" w:semiHidden="1" w:unhideWhenUsed="1"/>
-    <w:lsdException w:name="Unresolved Mention" w:semiHidden="1" w:unhideWhenUsed="1"/>
-    <w:lsdException w:name="Smart Link" w:semiHidden="1" w:unhideWhenUsed="1"/>
   </w:latentStyles>
   <w:style w:type="paragraph" w:default="1" w:styleId="Normal">
     <w:name w:val="Normal"/>
@@ -6517,7 +7768,7 @@
 </file>
 
 <file path=word/glossary/document.xml><?xml version="1.0" encoding="utf-8"?>
-<w:glossaryDocument xmlns:wpc="http://schemas.microsoft.com/office/word/2010/wordprocessingCanvas" xmlns:cx="http://schemas.microsoft.com/office/drawing/2014/chartex" xmlns:cx1="http://schemas.microsoft.com/office/drawing/2015/9/8/chartex" xmlns:cx2="http://schemas.microsoft.com/office/drawing/2015/10/21/chartex" xmlns:cx3="http://schemas.microsoft.com/office/drawing/2016/5/9/chartex" xmlns:cx4="http://schemas.microsoft.com/office/drawing/2016/5/10/chartex" xmlns:cx5="http://schemas.microsoft.com/office/drawing/2016/5/11/chartex" xmlns:cx6="http://schemas.microsoft.com/office/drawing/2016/5/12/chartex" xmlns:cx7="http://schemas.microsoft.com/office/drawing/2016/5/13/chartex" xmlns:cx8="http://schemas.microsoft.com/office/drawing/2016/5/14/chartex" xmlns:mc="http://schemas.openxmlformats.org/markup-compatibility/2006" xmlns:aink="http://schemas.microsoft.com/office/drawing/2016/ink" xmlns:am3d="http://schemas.microsoft.com/office/drawing/2017/model3d" xmlns:o="urn:schemas-microsoft-com:office:office" xmlns:oel="http://schemas.microsoft.com/office/2019/extlst" xmlns:r="http://schemas.openxmlformats.org/officeDocument/2006/relationships" xmlns:m="http://schemas.openxmlformats.org/officeDocument/2006/math" xmlns:v="urn:schemas-microsoft-com:vml" xmlns:wp14="http://schemas.microsoft.com/office/word/2010/wordprocessingDrawing" xmlns:wp="http://schemas.openxmlformats.org/drawingml/2006/wordprocessingDrawing" xmlns:w10="urn:schemas-microsoft-com:office:word" xmlns:w="http://schemas.openxmlformats.org/wordprocessingml/2006/main" xmlns:w14="http://schemas.microsoft.com/office/word/2010/wordml" xmlns:w15="http://schemas.microsoft.com/office/word/2012/wordml" xmlns:w16cex="http://schemas.microsoft.com/office/word/2018/wordml/cex" xmlns:w16cid="http://schemas.microsoft.com/office/word/2016/wordml/cid" xmlns:w16="http://schemas.microsoft.com/office/word/2018/wordml" xmlns:w16du="http://schemas.microsoft.com/office/word/2023/wordml/word16du" xmlns:w16sdtdh="http://schemas.microsoft.com/office/word/2020/wordml/sdtdatahash" xmlns:w16se="http://schemas.microsoft.com/office/word/2015/wordml/symex" xmlns:wpg="http://schemas.microsoft.com/office/word/2010/wordprocessingGroup" xmlns:wpi="http://schemas.microsoft.com/office/word/2010/wordprocessingInk" xmlns:wne="http://schemas.microsoft.com/office/word/2006/wordml" xmlns:wps="http://schemas.microsoft.com/office/word/2010/wordprocessingShape" mc:Ignorable="w14 w15 w16se w16cid w16 w16cex w16sdtdh wp14">
+<w:glossaryDocument xmlns:wpc="http://schemas.microsoft.com/office/word/2010/wordprocessingCanvas" xmlns:cx="http://schemas.microsoft.com/office/drawing/2014/chartex" xmlns:mc="http://schemas.openxmlformats.org/markup-compatibility/2006" xmlns:o="urn:schemas-microsoft-com:office:office" xmlns:r="http://schemas.openxmlformats.org/officeDocument/2006/relationships" xmlns:m="http://schemas.openxmlformats.org/officeDocument/2006/math" xmlns:v="urn:schemas-microsoft-com:vml" xmlns:wp14="http://schemas.microsoft.com/office/word/2010/wordprocessingDrawing" xmlns:wp="http://schemas.openxmlformats.org/drawingml/2006/wordprocessingDrawing" xmlns:w10="urn:schemas-microsoft-com:office:word" xmlns:w="http://schemas.openxmlformats.org/wordprocessingml/2006/main" xmlns:w14="http://schemas.microsoft.com/office/word/2010/wordml" xmlns:w15="http://schemas.microsoft.com/office/word/2012/wordml" xmlns:w16se="http://schemas.microsoft.com/office/word/2015/wordml/symex" xmlns:wpg="http://schemas.microsoft.com/office/word/2010/wordprocessingGroup" xmlns:wpi="http://schemas.microsoft.com/office/word/2010/wordprocessingInk" xmlns:wne="http://schemas.microsoft.com/office/word/2006/wordml" xmlns:wps="http://schemas.microsoft.com/office/word/2010/wordprocessingShape" mc:Ignorable="w14 w15 w16se wp14">
   <w:docParts>
     <w:docPart>
       <w:docPartPr>
@@ -6611,7 +7862,7 @@
 </file>
 
 <file path=word/glossary/fontTable.xml><?xml version="1.0" encoding="utf-8"?>
-<w:fonts xmlns:mc="http://schemas.openxmlformats.org/markup-compatibility/2006" xmlns:r="http://schemas.openxmlformats.org/officeDocument/2006/relationships" xmlns:w="http://schemas.openxmlformats.org/wordprocessingml/2006/main" xmlns:w14="http://schemas.microsoft.com/office/word/2010/wordml" xmlns:w15="http://schemas.microsoft.com/office/word/2012/wordml" xmlns:w16cex="http://schemas.microsoft.com/office/word/2018/wordml/cex" xmlns:w16cid="http://schemas.microsoft.com/office/word/2016/wordml/cid" xmlns:w16="http://schemas.microsoft.com/office/word/2018/wordml" xmlns:w16sdtdh="http://schemas.microsoft.com/office/word/2020/wordml/sdtdatahash" xmlns:w16se="http://schemas.microsoft.com/office/word/2015/wordml/symex" mc:Ignorable="w14 w15 w16se w16cid w16 w16cex w16sdtdh">
+<w:fonts xmlns:mc="http://schemas.openxmlformats.org/markup-compatibility/2006" xmlns:r="http://schemas.openxmlformats.org/officeDocument/2006/relationships" xmlns:w="http://schemas.openxmlformats.org/wordprocessingml/2006/main" xmlns:w14="http://schemas.microsoft.com/office/word/2010/wordml" xmlns:w15="http://schemas.microsoft.com/office/word/2012/wordml" xmlns:w16se="http://schemas.microsoft.com/office/word/2015/wordml/symex" mc:Ignorable="w14 w15 w16se">
   <w:font w:name="Symbol">
     <w:panose1 w:val="05050102010706020507"/>
     <w:charset w:val="02"/>
@@ -6686,7 +7937,7 @@
 </file>
 
 <file path=word/glossary/settings.xml><?xml version="1.0" encoding="utf-8"?>
-<w:settings xmlns:mc="http://schemas.openxmlformats.org/markup-compatibility/2006" xmlns:o="urn:schemas-microsoft-com:office:office" xmlns:r="http://schemas.openxmlformats.org/officeDocument/2006/relationships" xmlns:m="http://schemas.openxmlformats.org/officeDocument/2006/math" xmlns:v="urn:schemas-microsoft-com:vml" xmlns:w10="urn:schemas-microsoft-com:office:word" xmlns:w="http://schemas.openxmlformats.org/wordprocessingml/2006/main" xmlns:w14="http://schemas.microsoft.com/office/word/2010/wordml" xmlns:w15="http://schemas.microsoft.com/office/word/2012/wordml" xmlns:w16cex="http://schemas.microsoft.com/office/word/2018/wordml/cex" xmlns:w16cid="http://schemas.microsoft.com/office/word/2016/wordml/cid" xmlns:w16="http://schemas.microsoft.com/office/word/2018/wordml" xmlns:w16sdtdh="http://schemas.microsoft.com/office/word/2020/wordml/sdtdatahash" xmlns:w16se="http://schemas.microsoft.com/office/word/2015/wordml/symex" xmlns:sl="http://schemas.openxmlformats.org/schemaLibrary/2006/main" mc:Ignorable="w14 w15 w16se w16cid w16 w16cex w16sdtdh">
+<w:settings xmlns:mc="http://schemas.openxmlformats.org/markup-compatibility/2006" xmlns:o="urn:schemas-microsoft-com:office:office" xmlns:r="http://schemas.openxmlformats.org/officeDocument/2006/relationships" xmlns:m="http://schemas.openxmlformats.org/officeDocument/2006/math" xmlns:v="urn:schemas-microsoft-com:vml" xmlns:w10="urn:schemas-microsoft-com:office:word" xmlns:w="http://schemas.openxmlformats.org/wordprocessingml/2006/main" xmlns:w14="http://schemas.microsoft.com/office/word/2010/wordml" xmlns:w15="http://schemas.microsoft.com/office/word/2012/wordml" xmlns:w16se="http://schemas.microsoft.com/office/word/2015/wordml/symex" xmlns:sl="http://schemas.openxmlformats.org/schemaLibrary/2006/main" mc:Ignorable="w14 w15 w16se">
   <w:view w:val="normal"/>
   <w:revisionView w:markup="0" w:comments="0" w:insDel="0" w:formatting="0" w:inkAnnotations="0"/>
   <w:defaultTabStop w:val="708"/>
@@ -6698,22 +7949,29 @@
     <w:compatSetting w:name="overrideTableStyleFontSizeAndJustification" w:uri="http://schemas.microsoft.com/office/word" w:val="1"/>
     <w:compatSetting w:name="enableOpenTypeFeatures" w:uri="http://schemas.microsoft.com/office/word" w:val="1"/>
     <w:compatSetting w:name="doNotFlipMirrorIndents" w:uri="http://schemas.microsoft.com/office/word" w:val="1"/>
-    <w:compatSetting w:name="useWord2013TrackBottomHyphenation" w:uri="http://schemas.microsoft.com/office/word" w:val="1"/>
   </w:compat>
   <w:rsids>
     <w:rsidRoot w:val="00480F7C"/>
-    <w:rsid w:val="001337E1"/>
+    <w:rsid w:val="000C0B68"/>
+    <w:rsid w:val="00151C78"/>
     <w:rsid w:val="00222A09"/>
+    <w:rsid w:val="00265820"/>
     <w:rsid w:val="003127BB"/>
     <w:rsid w:val="003451ED"/>
+    <w:rsid w:val="00377B0A"/>
     <w:rsid w:val="003A465B"/>
     <w:rsid w:val="00480F7C"/>
     <w:rsid w:val="00492A74"/>
+    <w:rsid w:val="006B162C"/>
+    <w:rsid w:val="00AA54E9"/>
     <w:rsid w:val="00AD618B"/>
     <w:rsid w:val="00AF5430"/>
     <w:rsid w:val="00DF607B"/>
     <w:rsid w:val="00E0756D"/>
+    <w:rsid w:val="00EA2B26"/>
     <w:rsid w:val="00EC7477"/>
+    <w:rsid w:val="00F60081"/>
+    <w:rsid w:val="00FD68CB"/>
   </w:rsids>
   <m:mathPr>
     <m:mathFont m:val="Cambria Math"/>
@@ -6730,13 +7988,13 @@
   </m:mathPr>
   <w:themeFontLang w:val="es-AR"/>
   <w:clrSchemeMapping w:bg1="light1" w:t1="dark1" w:bg2="light2" w:t2="dark2" w:accent1="accent1" w:accent2="accent2" w:accent3="accent3" w:accent4="accent4" w:accent5="accent5" w:accent6="accent6" w:hyperlink="hyperlink" w:followedHyperlink="followedHyperlink"/>
-  <w:decimalSymbol w:val=","/>
-  <w:listSeparator w:val=";"/>
+  <w:decimalSymbol w:val="."/>
+  <w:listSeparator w:val=","/>
 </w:settings>
 </file>
 
 <file path=word/glossary/styles.xml><?xml version="1.0" encoding="utf-8"?>
-<w:styles xmlns:mc="http://schemas.openxmlformats.org/markup-compatibility/2006" xmlns:r="http://schemas.openxmlformats.org/officeDocument/2006/relationships" xmlns:w="http://schemas.openxmlformats.org/wordprocessingml/2006/main" xmlns:w14="http://schemas.microsoft.com/office/word/2010/wordml" xmlns:w15="http://schemas.microsoft.com/office/word/2012/wordml" xmlns:w16cex="http://schemas.microsoft.com/office/word/2018/wordml/cex" xmlns:w16cid="http://schemas.microsoft.com/office/word/2016/wordml/cid" xmlns:w16="http://schemas.microsoft.com/office/word/2018/wordml" xmlns:w16sdtdh="http://schemas.microsoft.com/office/word/2020/wordml/sdtdatahash" xmlns:w16se="http://schemas.microsoft.com/office/word/2015/wordml/symex" mc:Ignorable="w14 w15 w16se w16cid w16 w16cex w16sdtdh">
+<w:styles xmlns:mc="http://schemas.openxmlformats.org/markup-compatibility/2006" xmlns:r="http://schemas.openxmlformats.org/officeDocument/2006/relationships" xmlns:w="http://schemas.openxmlformats.org/wordprocessingml/2006/main" xmlns:w14="http://schemas.microsoft.com/office/word/2010/wordml" xmlns:w15="http://schemas.microsoft.com/office/word/2012/wordml" xmlns:w16se="http://schemas.microsoft.com/office/word/2015/wordml/symex" mc:Ignorable="w14 w15 w16se">
   <w:docDefaults>
     <w:rPrDefault>
       <w:rPr>
@@ -6752,7 +8010,7 @@
       </w:pPr>
     </w:pPrDefault>
   </w:docDefaults>
-  <w:latentStyles w:defLockedState="0" w:defUIPriority="99" w:defSemiHidden="0" w:defUnhideWhenUsed="0" w:defQFormat="0" w:count="376">
+  <w:latentStyles w:defLockedState="0" w:defUIPriority="99" w:defSemiHidden="0" w:defUnhideWhenUsed="0" w:defQFormat="0" w:count="371">
     <w:lsdException w:name="Normal" w:uiPriority="0" w:qFormat="1"/>
     <w:lsdException w:name="heading 1" w:uiPriority="9" w:qFormat="1"/>
     <w:lsdException w:name="heading 2" w:semiHidden="1" w:uiPriority="9" w:unhideWhenUsed="1" w:qFormat="1"/>
@@ -6858,6 +8116,7 @@
     <w:lsdException w:name="HTML Sample" w:semiHidden="1" w:unhideWhenUsed="1"/>
     <w:lsdException w:name="HTML Typewriter" w:semiHidden="1" w:unhideWhenUsed="1"/>
     <w:lsdException w:name="HTML Variable" w:semiHidden="1" w:unhideWhenUsed="1"/>
+    <w:lsdException w:name="Normal Table" w:semiHidden="1" w:unhideWhenUsed="1"/>
     <w:lsdException w:name="annotation subject" w:semiHidden="1" w:unhideWhenUsed="1"/>
     <w:lsdException w:name="No List" w:semiHidden="1" w:unhideWhenUsed="1"/>
     <w:lsdException w:name="Outline List 1" w:semiHidden="1" w:unhideWhenUsed="1"/>
@@ -6900,8 +8159,11 @@
     <w:lsdException w:name="Table Contemporary" w:semiHidden="1" w:unhideWhenUsed="1"/>
     <w:lsdException w:name="Table Elegant" w:semiHidden="1" w:unhideWhenUsed="1"/>
     <w:lsdException w:name="Table Professional" w:semiHidden="1" w:unhideWhenUsed="1"/>
+    <w:lsdException w:name="Table Subtle 1" w:semiHidden="1" w:unhideWhenUsed="1"/>
     <w:lsdException w:name="Table Subtle 2" w:semiHidden="1" w:unhideWhenUsed="1"/>
     <w:lsdException w:name="Table Web 1" w:semiHidden="1" w:unhideWhenUsed="1"/>
+    <w:lsdException w:name="Table Web 2" w:semiHidden="1" w:unhideWhenUsed="1"/>
+    <w:lsdException w:name="Table Web 3" w:semiHidden="1" w:unhideWhenUsed="1"/>
     <w:lsdException w:name="Balloon Text" w:semiHidden="1" w:unhideWhenUsed="1"/>
     <w:lsdException w:name="Table Grid" w:uiPriority="59"/>
     <w:lsdException w:name="Table Theme" w:semiHidden="1" w:unhideWhenUsed="1"/>
@@ -7120,11 +8382,6 @@
     <w:lsdException w:name="List Table 5 Dark Accent 6" w:uiPriority="50"/>
     <w:lsdException w:name="List Table 6 Colorful Accent 6" w:uiPriority="51"/>
     <w:lsdException w:name="List Table 7 Colorful Accent 6" w:uiPriority="52"/>
-    <w:lsdException w:name="Mention" w:semiHidden="1" w:unhideWhenUsed="1"/>
-    <w:lsdException w:name="Smart Hyperlink" w:semiHidden="1" w:unhideWhenUsed="1"/>
-    <w:lsdException w:name="Hashtag" w:semiHidden="1" w:unhideWhenUsed="1"/>
-    <w:lsdException w:name="Unresolved Mention" w:semiHidden="1" w:unhideWhenUsed="1"/>
-    <w:lsdException w:name="Smart Link" w:semiHidden="1" w:unhideWhenUsed="1"/>
   </w:latentStyles>
   <w:style w:type="paragraph" w:default="1" w:styleId="Normal">
     <w:name w:val="Normal"/>
@@ -7183,7 +8440,7 @@
 </file>
 
 <file path=word/glossary/webSettings.xml><?xml version="1.0" encoding="utf-8"?>
-<w:webSettings xmlns:mc="http://schemas.openxmlformats.org/markup-compatibility/2006" xmlns:r="http://schemas.openxmlformats.org/officeDocument/2006/relationships" xmlns:w="http://schemas.openxmlformats.org/wordprocessingml/2006/main" xmlns:w14="http://schemas.microsoft.com/office/word/2010/wordml" xmlns:w15="http://schemas.microsoft.com/office/word/2012/wordml" xmlns:w16cex="http://schemas.microsoft.com/office/word/2018/wordml/cex" xmlns:w16cid="http://schemas.microsoft.com/office/word/2016/wordml/cid" xmlns:w16="http://schemas.microsoft.com/office/word/2018/wordml" xmlns:w16sdtdh="http://schemas.microsoft.com/office/word/2020/wordml/sdtdatahash" xmlns:w16se="http://schemas.microsoft.com/office/word/2015/wordml/symex" mc:Ignorable="w14 w15 w16se w16cid w16 w16cex w16sdtdh">
+<w:webSettings xmlns:mc="http://schemas.openxmlformats.org/markup-compatibility/2006" xmlns:r="http://schemas.openxmlformats.org/officeDocument/2006/relationships" xmlns:w="http://schemas.openxmlformats.org/wordprocessingml/2006/main" xmlns:w14="http://schemas.microsoft.com/office/word/2010/wordml" xmlns:w15="http://schemas.microsoft.com/office/word/2012/wordml" xmlns:w16se="http://schemas.microsoft.com/office/word/2015/wordml/symex" mc:Ignorable="w14 w15 w16se">
   <w:optimizeForBrowser/>
   <w:allowPNG/>
 </w:webSettings>

</xml_diff>